<commit_message>
Blazor book is updated
</commit_message>
<xml_diff>
--- a/06_Blazor.docx
+++ b/06_Blazor.docx
@@ -8861,6 +8861,665 @@
     </w:p>
     <w:p>
       <w:pPr>
+        <w:pStyle w:val="Normal"/>
+        <w:rPr>
+          <w:lang w:val="lt-LT"/>
+        </w:rPr>
+      </w:pPr>
+      <w:r>
+        <w:rPr>
+          <w:lang w:val="lt-LT"/>
+        </w:rPr>
+        <w:t>Components can be of generic type, i.e. they can have a type parameter:</w:t>
+      </w:r>
+    </w:p>
+    <w:p>
+      <w:pPr>
+        <w:pStyle w:val="Example"/>
+        <w:spacing w:before="86" w:after="86"/>
+        <w:rPr/>
+      </w:pPr>
+      <w:r>
+        <w:rPr>
+          <w:b/>
+          <w:bCs/>
+          <w:color w:val="FF0000"/>
+        </w:rPr>
+        <w:t>@typeparam</w:t>
+      </w:r>
+      <w:r>
+        <w:rPr/>
+        <w:t xml:space="preserve"> </w:t>
+      </w:r>
+      <w:r>
+        <w:rPr>
+          <w:b/>
+          <w:bCs/>
+          <w:color w:val="FF0000"/>
+        </w:rPr>
+        <w:t>TValue</w:t>
+      </w:r>
+    </w:p>
+    <w:p>
+      <w:pPr>
+        <w:pStyle w:val="Example"/>
+        <w:spacing w:before="0" w:after="86"/>
+        <w:rPr/>
+      </w:pPr>
+      <w:r>
+        <w:rPr/>
+      </w:r>
+    </w:p>
+    <w:p>
+      <w:pPr>
+        <w:pStyle w:val="Example"/>
+        <w:spacing w:before="0" w:after="86"/>
+        <w:rPr/>
+      </w:pPr>
+      <w:r>
+        <w:rPr/>
+        <w:t>&lt;h2&gt;Show Value: @TheValue.ToString() @TypeDescr&lt;/h2&gt;</w:t>
+      </w:r>
+    </w:p>
+    <w:p>
+      <w:pPr>
+        <w:pStyle w:val="Example"/>
+        <w:spacing w:before="0" w:after="86"/>
+        <w:rPr/>
+      </w:pPr>
+      <w:r>
+        <w:rPr/>
+      </w:r>
+    </w:p>
+    <w:p>
+      <w:pPr>
+        <w:pStyle w:val="Example"/>
+        <w:spacing w:before="0" w:after="86"/>
+        <w:rPr/>
+      </w:pPr>
+      <w:r>
+        <w:rPr/>
+        <w:t>@code</w:t>
+      </w:r>
+    </w:p>
+    <w:p>
+      <w:pPr>
+        <w:pStyle w:val="Example"/>
+        <w:spacing w:before="0" w:after="86"/>
+        <w:rPr/>
+      </w:pPr>
+      <w:r>
+        <w:rPr/>
+        <w:t>{</w:t>
+      </w:r>
+    </w:p>
+    <w:p>
+      <w:pPr>
+        <w:pStyle w:val="Example"/>
+        <w:spacing w:before="0" w:after="86"/>
+        <w:rPr/>
+      </w:pPr>
+      <w:r>
+        <w:rPr/>
+        <w:t xml:space="preserve">    </w:t>
+      </w:r>
+      <w:r>
+        <w:rPr/>
+        <w:t>[Parameter]</w:t>
+      </w:r>
+    </w:p>
+    <w:p>
+      <w:pPr>
+        <w:pStyle w:val="Example"/>
+        <w:spacing w:before="0" w:after="86"/>
+        <w:rPr/>
+      </w:pPr>
+      <w:r>
+        <w:rPr/>
+        <w:t xml:space="preserve">    </w:t>
+      </w:r>
+      <w:r>
+        <w:rPr/>
+        <w:t xml:space="preserve">public </w:t>
+      </w:r>
+      <w:r>
+        <w:rPr>
+          <w:b/>
+          <w:bCs/>
+          <w:color w:val="FF0000"/>
+        </w:rPr>
+        <w:t>TValue</w:t>
+      </w:r>
+      <w:r>
+        <w:rPr/>
+        <w:t xml:space="preserve"> TheValue { get; set; }</w:t>
+      </w:r>
+    </w:p>
+    <w:p>
+      <w:pPr>
+        <w:pStyle w:val="Example"/>
+        <w:spacing w:before="0" w:after="86"/>
+        <w:rPr/>
+      </w:pPr>
+      <w:r>
+        <w:rPr/>
+      </w:r>
+    </w:p>
+    <w:p>
+      <w:pPr>
+        <w:pStyle w:val="Example"/>
+        <w:spacing w:before="0" w:after="86"/>
+        <w:rPr/>
+      </w:pPr>
+      <w:r>
+        <w:rPr/>
+        <w:t xml:space="preserve">    </w:t>
+      </w:r>
+      <w:r>
+        <w:rPr/>
+        <w:t>protected string TypeDescr;</w:t>
+      </w:r>
+    </w:p>
+    <w:p>
+      <w:pPr>
+        <w:pStyle w:val="Example"/>
+        <w:spacing w:before="0" w:after="86"/>
+        <w:rPr/>
+      </w:pPr>
+      <w:r>
+        <w:rPr/>
+      </w:r>
+    </w:p>
+    <w:p>
+      <w:pPr>
+        <w:pStyle w:val="Example"/>
+        <w:spacing w:before="0" w:after="86"/>
+        <w:rPr/>
+      </w:pPr>
+      <w:r>
+        <w:rPr/>
+        <w:t xml:space="preserve">    </w:t>
+      </w:r>
+      <w:r>
+        <w:rPr/>
+        <w:t>protected override Task OnInitializedAsync()</w:t>
+      </w:r>
+    </w:p>
+    <w:p>
+      <w:pPr>
+        <w:pStyle w:val="Example"/>
+        <w:spacing w:before="0" w:after="86"/>
+        <w:rPr/>
+      </w:pPr>
+      <w:r>
+        <w:rPr/>
+        <w:t xml:space="preserve">    </w:t>
+      </w:r>
+      <w:r>
+        <w:rPr/>
+        <w:t>{</w:t>
+      </w:r>
+    </w:p>
+    <w:p>
+      <w:pPr>
+        <w:pStyle w:val="Example"/>
+        <w:spacing w:before="0" w:after="86"/>
+        <w:rPr/>
+      </w:pPr>
+      <w:r>
+        <w:rPr/>
+        <w:t xml:space="preserve">        </w:t>
+      </w:r>
+      <w:r>
+        <w:rPr/>
+        <w:t>TypeDescr = $"(type is {typeof(TValue).Name})";</w:t>
+      </w:r>
+    </w:p>
+    <w:p>
+      <w:pPr>
+        <w:pStyle w:val="Example"/>
+        <w:spacing w:before="0" w:after="86"/>
+        <w:rPr/>
+      </w:pPr>
+      <w:r>
+        <w:rPr/>
+        <w:t xml:space="preserve">        </w:t>
+      </w:r>
+      <w:r>
+        <w:rPr/>
+        <w:t>return Task.CompletedTask;</w:t>
+      </w:r>
+    </w:p>
+    <w:p>
+      <w:pPr>
+        <w:pStyle w:val="Example"/>
+        <w:spacing w:before="0" w:after="86"/>
+        <w:rPr/>
+      </w:pPr>
+      <w:r>
+        <w:rPr/>
+        <w:t xml:space="preserve">    </w:t>
+      </w:r>
+      <w:r>
+        <w:rPr/>
+        <w:t>}</w:t>
+      </w:r>
+    </w:p>
+    <w:p>
+      <w:pPr>
+        <w:pStyle w:val="Example"/>
+        <w:spacing w:before="0" w:after="86"/>
+        <w:rPr/>
+      </w:pPr>
+      <w:r>
+        <w:rPr/>
+        <w:t>}</w:t>
+      </w:r>
+    </w:p>
+    <w:p>
+      <w:pPr>
+        <w:pStyle w:val="Normal"/>
+        <w:rPr>
+          <w:lang w:val="lt-LT"/>
+        </w:rPr>
+      </w:pPr>
+      <w:r>
+        <w:rPr>
+          <w:lang w:val="lt-LT"/>
+        </w:rPr>
+        <w:t xml:space="preserve">You must specify the type parameter </w:t>
+      </w:r>
+      <w:r>
+        <w:rPr>
+          <w:b/>
+          <w:bCs/>
+          <w:lang w:val="lt-LT"/>
+        </w:rPr>
+        <w:t>in both files</w:t>
+      </w:r>
+      <w:r>
+        <w:rPr>
+          <w:lang w:val="lt-LT"/>
+        </w:rPr>
+        <w:t xml:space="preserve"> if code is written in the separate file:</w:t>
+      </w:r>
+    </w:p>
+    <w:p>
+      <w:pPr>
+        <w:pStyle w:val="Example"/>
+        <w:rPr/>
+      </w:pPr>
+      <w:r>
+        <w:rPr/>
+        <w:t>// ---------- ShowValue.razor ----------</w:t>
+      </w:r>
+    </w:p>
+    <w:p>
+      <w:pPr>
+        <w:pStyle w:val="Example"/>
+        <w:spacing w:before="0" w:after="86"/>
+        <w:rPr>
+          <w:b/>
+          <w:bCs/>
+          <w:color w:val="FF0000"/>
+        </w:rPr>
+      </w:pPr>
+      <w:r>
+        <w:rPr>
+          <w:b/>
+          <w:bCs/>
+          <w:color w:val="FF0000"/>
+        </w:rPr>
+        <w:t>@typeparam TValue</w:t>
+      </w:r>
+    </w:p>
+    <w:p>
+      <w:pPr>
+        <w:pStyle w:val="Example"/>
+        <w:rPr/>
+      </w:pPr>
+      <w:r>
+        <w:rPr/>
+      </w:r>
+    </w:p>
+    <w:p>
+      <w:pPr>
+        <w:pStyle w:val="Example"/>
+        <w:rPr/>
+      </w:pPr>
+      <w:r>
+        <w:rPr/>
+        <w:t>&lt;h2&gt;Show Value: @TheValue.ToString() @TypeDescr&lt;/h2&gt;</w:t>
+      </w:r>
+    </w:p>
+    <w:p>
+      <w:pPr>
+        <w:pStyle w:val="Example"/>
+        <w:rPr/>
+      </w:pPr>
+      <w:r>
+        <w:rPr/>
+      </w:r>
+    </w:p>
+    <w:p>
+      <w:pPr>
+        <w:pStyle w:val="Example"/>
+        <w:rPr/>
+      </w:pPr>
+      <w:r>
+        <w:rPr/>
+        <w:t>// ---------- ShowValue.razor.</w:t>
+      </w:r>
+      <w:r>
+        <w:rPr>
+          <w:lang w:val="lt-LT"/>
+        </w:rPr>
+        <w:t>cs</w:t>
+      </w:r>
+      <w:r>
+        <w:rPr/>
+        <w:t xml:space="preserve"> ----------</w:t>
+      </w:r>
+    </w:p>
+    <w:p>
+      <w:pPr>
+        <w:pStyle w:val="Example"/>
+        <w:rPr/>
+      </w:pPr>
+      <w:r>
+        <w:rPr/>
+        <w:t>using Microsoft.AspNetCore.Components;</w:t>
+      </w:r>
+    </w:p>
+    <w:p>
+      <w:pPr>
+        <w:pStyle w:val="Example"/>
+        <w:rPr/>
+      </w:pPr>
+      <w:r>
+        <w:rPr/>
+        <w:t>using System.Threading.Tasks;</w:t>
+      </w:r>
+    </w:p>
+    <w:p>
+      <w:pPr>
+        <w:pStyle w:val="Example"/>
+        <w:spacing w:before="0" w:after="86"/>
+        <w:rPr/>
+      </w:pPr>
+      <w:r>
+        <w:rPr/>
+        <w:t>namespace TestGenericComponent.Components</w:t>
+      </w:r>
+    </w:p>
+    <w:p>
+      <w:pPr>
+        <w:pStyle w:val="Example"/>
+        <w:spacing w:before="0" w:after="86"/>
+        <w:rPr/>
+      </w:pPr>
+      <w:r>
+        <w:rPr/>
+        <w:t>{</w:t>
+      </w:r>
+    </w:p>
+    <w:p>
+      <w:pPr>
+        <w:pStyle w:val="Example"/>
+        <w:spacing w:before="0" w:after="86"/>
+        <w:rPr/>
+      </w:pPr>
+      <w:r>
+        <w:rPr/>
+        <w:t xml:space="preserve">    </w:t>
+      </w:r>
+      <w:r>
+        <w:rPr/>
+        <w:t xml:space="preserve">public partial class </w:t>
+      </w:r>
+      <w:r>
+        <w:rPr>
+          <w:b/>
+          <w:bCs/>
+          <w:color w:val="FF0000"/>
+        </w:rPr>
+        <w:t>ShowValue&lt;TValue&gt;</w:t>
+      </w:r>
+      <w:r>
+        <w:rPr/>
+        <w:t xml:space="preserve"> : ComponentBase</w:t>
+      </w:r>
+    </w:p>
+    <w:p>
+      <w:pPr>
+        <w:pStyle w:val="Example"/>
+        <w:spacing w:before="0" w:after="86"/>
+        <w:rPr/>
+      </w:pPr>
+      <w:r>
+        <w:rPr/>
+        <w:t xml:space="preserve">    </w:t>
+      </w:r>
+      <w:r>
+        <w:rPr/>
+        <w:t>{</w:t>
+      </w:r>
+    </w:p>
+    <w:p>
+      <w:pPr>
+        <w:pStyle w:val="Example"/>
+        <w:spacing w:before="0" w:after="86"/>
+        <w:rPr/>
+      </w:pPr>
+      <w:r>
+        <w:rPr/>
+        <w:t xml:space="preserve">        </w:t>
+      </w:r>
+      <w:r>
+        <w:rPr/>
+        <w:t>[Parameter]</w:t>
+      </w:r>
+    </w:p>
+    <w:p>
+      <w:pPr>
+        <w:pStyle w:val="Example"/>
+        <w:spacing w:before="0" w:after="86"/>
+        <w:rPr/>
+      </w:pPr>
+      <w:r>
+        <w:rPr/>
+        <w:t xml:space="preserve">        </w:t>
+      </w:r>
+      <w:r>
+        <w:rPr/>
+        <w:t>public TValue TheValue { get; set; }</w:t>
+      </w:r>
+    </w:p>
+    <w:p>
+      <w:pPr>
+        <w:pStyle w:val="Example"/>
+        <w:spacing w:before="0" w:after="86"/>
+        <w:rPr/>
+      </w:pPr>
+      <w:r>
+        <w:rPr/>
+      </w:r>
+    </w:p>
+    <w:p>
+      <w:pPr>
+        <w:pStyle w:val="Example"/>
+        <w:spacing w:before="0" w:after="86"/>
+        <w:rPr/>
+      </w:pPr>
+      <w:r>
+        <w:rPr/>
+        <w:t xml:space="preserve">        </w:t>
+      </w:r>
+      <w:r>
+        <w:rPr/>
+        <w:t>protected string TypeDescr;</w:t>
+      </w:r>
+    </w:p>
+    <w:p>
+      <w:pPr>
+        <w:pStyle w:val="Example"/>
+        <w:spacing w:before="0" w:after="86"/>
+        <w:rPr/>
+      </w:pPr>
+      <w:r>
+        <w:rPr/>
+      </w:r>
+    </w:p>
+    <w:p>
+      <w:pPr>
+        <w:pStyle w:val="Example"/>
+        <w:spacing w:before="0" w:after="86"/>
+        <w:rPr/>
+      </w:pPr>
+      <w:r>
+        <w:rPr/>
+        <w:t xml:space="preserve">        </w:t>
+      </w:r>
+      <w:r>
+        <w:rPr/>
+        <w:t>protected override Task OnInitializedAsync()</w:t>
+      </w:r>
+    </w:p>
+    <w:p>
+      <w:pPr>
+        <w:pStyle w:val="Example"/>
+        <w:spacing w:before="0" w:after="86"/>
+        <w:rPr/>
+      </w:pPr>
+      <w:r>
+        <w:rPr/>
+        <w:t xml:space="preserve">        </w:t>
+      </w:r>
+      <w:r>
+        <w:rPr/>
+        <w:t>{</w:t>
+      </w:r>
+    </w:p>
+    <w:p>
+      <w:pPr>
+        <w:pStyle w:val="Example"/>
+        <w:spacing w:before="0" w:after="86"/>
+        <w:rPr/>
+      </w:pPr>
+      <w:r>
+        <w:rPr/>
+        <w:t xml:space="preserve">            </w:t>
+      </w:r>
+      <w:r>
+        <w:rPr/>
+        <w:t>TypeDescr = $"(type is {typeof(TValue).Name})";</w:t>
+      </w:r>
+    </w:p>
+    <w:p>
+      <w:pPr>
+        <w:pStyle w:val="Example"/>
+        <w:spacing w:before="0" w:after="86"/>
+        <w:rPr/>
+      </w:pPr>
+      <w:r>
+        <w:rPr/>
+        <w:t xml:space="preserve">            </w:t>
+      </w:r>
+      <w:r>
+        <w:rPr/>
+        <w:t>return Task.CompletedTask;</w:t>
+      </w:r>
+    </w:p>
+    <w:p>
+      <w:pPr>
+        <w:pStyle w:val="Example"/>
+        <w:spacing w:before="0" w:after="86"/>
+        <w:rPr/>
+      </w:pPr>
+      <w:r>
+        <w:rPr/>
+        <w:t xml:space="preserve">        </w:t>
+      </w:r>
+      <w:r>
+        <w:rPr/>
+        <w:t>}</w:t>
+      </w:r>
+    </w:p>
+    <w:p>
+      <w:pPr>
+        <w:pStyle w:val="Example"/>
+        <w:spacing w:before="0" w:after="86"/>
+        <w:rPr/>
+      </w:pPr>
+      <w:r>
+        <w:rPr/>
+        <w:t xml:space="preserve">    </w:t>
+      </w:r>
+      <w:r>
+        <w:rPr/>
+        <w:t>}</w:t>
+      </w:r>
+    </w:p>
+    <w:p>
+      <w:pPr>
+        <w:pStyle w:val="Example"/>
+        <w:rPr/>
+      </w:pPr>
+      <w:r>
+        <w:rPr/>
+        <w:t>}</w:t>
+      </w:r>
+    </w:p>
+    <w:p>
+      <w:pPr>
+        <w:pStyle w:val="Normal"/>
+        <w:rPr/>
+      </w:pPr>
+      <w:r>
+        <w:rPr/>
+      </w:r>
+    </w:p>
+    <w:p>
+      <w:pPr>
+        <w:pStyle w:val="Normal"/>
+        <w:rPr>
+          <w:lang w:val="lt-LT"/>
+        </w:rPr>
+      </w:pPr>
+      <w:r>
+        <w:rPr>
+          <w:lang w:val="lt-LT"/>
+        </w:rPr>
+      </w:r>
+    </w:p>
+    <w:p>
+      <w:pPr>
+        <w:pStyle w:val="Normal"/>
+        <w:rPr>
+          <w:lang w:val="lt-LT"/>
+        </w:rPr>
+      </w:pPr>
+      <w:r>
+        <w:rPr>
+          <w:lang w:val="lt-LT"/>
+        </w:rPr>
+      </w:r>
+    </w:p>
+    <w:p>
+      <w:pPr>
+        <w:pStyle w:val="Normal"/>
+        <w:rPr>
+          <w:lang w:val="lt-LT"/>
+        </w:rPr>
+      </w:pPr>
+      <w:r>
+        <w:rPr>
+          <w:lang w:val="lt-LT"/>
+        </w:rPr>
+      </w:r>
+    </w:p>
+    <w:p>
+      <w:pPr>
         <w:pStyle w:val="Heading3"/>
         <w:numPr>
           <w:ilvl w:val="2"/>
@@ -12860,7 +13519,18 @@
       </w:r>
       <w:r>
         <w:rPr/>
-        <w:t>[SupplyParameterFromForm]</w:t>
+        <w:t>[</w:t>
+      </w:r>
+      <w:r>
+        <w:rPr>
+          <w:b/>
+          <w:bCs/>
+        </w:rPr>
+        <w:t>SupplyParameterFromForm</w:t>
+      </w:r>
+      <w:r>
+        <w:rPr/>
+        <w:t>]</w:t>
       </w:r>
     </w:p>
     <w:p>
@@ -13055,11 +13725,508 @@
     </w:p>
     <w:p>
       <w:pPr>
-        <w:pStyle w:val="Example"/>
-        <w:rPr/>
-      </w:pPr>
-      <w:r>
-        <w:rPr/>
+        <w:pStyle w:val="Normal"/>
+        <w:rPr/>
+      </w:pPr>
+      <w:r>
+        <w:rPr/>
+        <w:t xml:space="preserve">The </w:t>
+      </w:r>
+      <w:r>
+        <w:rPr>
+          <w:b/>
+          <w:bCs/>
+        </w:rPr>
+        <w:t>EditForm</w:t>
+      </w:r>
+      <w:r>
+        <w:rPr/>
+        <w:t xml:space="preserve"> component is Blazor's approach to managing user-input in a way that makes it easy to perform validation against user input.  Each </w:t>
+      </w:r>
+      <w:r>
+        <w:rPr>
+          <w:b/>
+          <w:bCs/>
+        </w:rPr>
+        <w:t>EditForm</w:t>
+      </w:r>
+      <w:r>
+        <w:rPr/>
+        <w:t xml:space="preserve"> component acts as a parent component to any number of </w:t>
+      </w:r>
+      <w:r>
+        <w:rPr>
+          <w:b/>
+          <w:bCs/>
+        </w:rPr>
+        <w:t>input validation components</w:t>
+      </w:r>
+      <w:r>
+        <w:rPr/>
+        <w:t xml:space="preserve"> and optionally, validation message components. The </w:t>
+      </w:r>
+      <w:r>
+        <w:rPr>
+          <w:b/>
+          <w:bCs/>
+        </w:rPr>
+        <w:t>EditForm</w:t>
+      </w:r>
+      <w:r>
+        <w:rPr/>
+        <w:t xml:space="preserve"> is dependent on an </w:t>
+      </w:r>
+      <w:r>
+        <w:rPr>
+          <w:b/>
+          <w:bCs/>
+        </w:rPr>
+        <w:t>EditContext</w:t>
+      </w:r>
+      <w:r>
+        <w:rPr/>
+        <w:t xml:space="preserve">, an object that holds information about the current state of the data editing process, such as which fields have been modified and the current validation state of the form together with any validation messages. Most often, you will pass a </w:t>
+      </w:r>
+      <w:r>
+        <w:rPr>
+          <w:b/>
+          <w:bCs/>
+        </w:rPr>
+        <w:t>model</w:t>
+      </w:r>
+      <w:r>
+        <w:rPr/>
+        <w:t xml:space="preserve"> directly to the form. You would only construct an instance of an </w:t>
+      </w:r>
+      <w:r>
+        <w:rPr>
+          <w:b/>
+          <w:bCs/>
+        </w:rPr>
+        <w:t>EditContext</w:t>
+      </w:r>
+      <w:r>
+        <w:rPr/>
+        <w:t xml:space="preserve"> when you want to access properties, methods, or more likely, events of the EditContext, which you might do if you want to take control over some aspect of validation, for example.</w:t>
+      </w:r>
+    </w:p>
+    <w:p>
+      <w:pPr>
+        <w:pStyle w:val="Example"/>
+        <w:spacing w:before="86" w:after="86"/>
+        <w:rPr/>
+      </w:pPr>
+      <w:r>
+        <w:rPr/>
+        <w:t>&lt;</w:t>
+      </w:r>
+      <w:r>
+        <w:rPr>
+          <w:b/>
+          <w:bCs/>
+          <w:color w:val="FF0000"/>
+        </w:rPr>
+        <w:t>EditForm</w:t>
+      </w:r>
+      <w:r>
+        <w:rPr/>
+        <w:t xml:space="preserve"> </w:t>
+      </w:r>
+      <w:r>
+        <w:rPr>
+          <w:b/>
+          <w:bCs/>
+          <w:color w:val="FF0000"/>
+        </w:rPr>
+        <w:t>Model="Model" OnSubmit="Submit" FormName="Starship1"</w:t>
+      </w:r>
+      <w:r>
+        <w:rPr/>
+        <w:t>&gt;</w:t>
+      </w:r>
+    </w:p>
+    <w:p>
+      <w:pPr>
+        <w:pStyle w:val="Example"/>
+        <w:spacing w:before="0" w:after="86"/>
+        <w:rPr/>
+      </w:pPr>
+      <w:r>
+        <w:rPr/>
+        <w:t xml:space="preserve">    </w:t>
+      </w:r>
+      <w:r>
+        <w:rPr/>
+        <w:t>&lt;div&gt;</w:t>
+      </w:r>
+    </w:p>
+    <w:p>
+      <w:pPr>
+        <w:pStyle w:val="Example"/>
+        <w:spacing w:before="0" w:after="86"/>
+        <w:rPr/>
+      </w:pPr>
+      <w:r>
+        <w:rPr/>
+        <w:t xml:space="preserve">        </w:t>
+      </w:r>
+      <w:r>
+        <w:rPr/>
+        <w:t>&lt;label&gt;</w:t>
+      </w:r>
+    </w:p>
+    <w:p>
+      <w:pPr>
+        <w:pStyle w:val="Example"/>
+        <w:spacing w:before="0" w:after="86"/>
+        <w:rPr/>
+      </w:pPr>
+      <w:r>
+        <w:rPr/>
+        <w:t xml:space="preserve">            </w:t>
+      </w:r>
+      <w:r>
+        <w:rPr/>
+        <w:t>Identifier:</w:t>
+      </w:r>
+    </w:p>
+    <w:p>
+      <w:pPr>
+        <w:pStyle w:val="Example"/>
+        <w:spacing w:before="0" w:after="86"/>
+        <w:rPr/>
+      </w:pPr>
+      <w:r>
+        <w:rPr/>
+        <w:t xml:space="preserve">            </w:t>
+      </w:r>
+      <w:r>
+        <w:rPr/>
+        <w:t>&lt;InputText @bind-Value="Model!.Id" /&gt;</w:t>
+      </w:r>
+    </w:p>
+    <w:p>
+      <w:pPr>
+        <w:pStyle w:val="Example"/>
+        <w:spacing w:before="0" w:after="86"/>
+        <w:rPr/>
+      </w:pPr>
+      <w:r>
+        <w:rPr/>
+        <w:t xml:space="preserve">        </w:t>
+      </w:r>
+      <w:r>
+        <w:rPr/>
+        <w:t>&lt;/label&gt;</w:t>
+      </w:r>
+    </w:p>
+    <w:p>
+      <w:pPr>
+        <w:pStyle w:val="Example"/>
+        <w:spacing w:before="0" w:after="86"/>
+        <w:rPr/>
+      </w:pPr>
+      <w:r>
+        <w:rPr/>
+        <w:t xml:space="preserve">    </w:t>
+      </w:r>
+      <w:r>
+        <w:rPr/>
+        <w:t>&lt;/div&gt;</w:t>
+      </w:r>
+    </w:p>
+    <w:p>
+      <w:pPr>
+        <w:pStyle w:val="Example"/>
+        <w:spacing w:before="0" w:after="86"/>
+        <w:rPr/>
+      </w:pPr>
+      <w:r>
+        <w:rPr/>
+        <w:t xml:space="preserve">    </w:t>
+      </w:r>
+      <w:r>
+        <w:rPr/>
+        <w:t>&lt;div&gt;</w:t>
+      </w:r>
+    </w:p>
+    <w:p>
+      <w:pPr>
+        <w:pStyle w:val="Example"/>
+        <w:spacing w:before="0" w:after="86"/>
+        <w:rPr/>
+      </w:pPr>
+      <w:r>
+        <w:rPr/>
+        <w:t xml:space="preserve">        </w:t>
+      </w:r>
+      <w:r>
+        <w:rPr/>
+        <w:t>&lt;button type="submit"&gt;Submit&lt;/button&gt;</w:t>
+      </w:r>
+    </w:p>
+    <w:p>
+      <w:pPr>
+        <w:pStyle w:val="Example"/>
+        <w:spacing w:before="0" w:after="86"/>
+        <w:rPr/>
+      </w:pPr>
+      <w:r>
+        <w:rPr/>
+        <w:t xml:space="preserve">    </w:t>
+      </w:r>
+      <w:r>
+        <w:rPr/>
+        <w:t>&lt;/div&gt;</w:t>
+      </w:r>
+    </w:p>
+    <w:p>
+      <w:pPr>
+        <w:pStyle w:val="Example"/>
+        <w:spacing w:before="0" w:after="86"/>
+        <w:rPr/>
+      </w:pPr>
+      <w:r>
+        <w:rPr/>
+        <w:t>&lt;/EditForm&gt;</w:t>
+      </w:r>
+    </w:p>
+    <w:p>
+      <w:pPr>
+        <w:pStyle w:val="Example"/>
+        <w:spacing w:before="0" w:after="86"/>
+        <w:rPr/>
+      </w:pPr>
+      <w:r>
+        <w:rPr/>
+      </w:r>
+    </w:p>
+    <w:p>
+      <w:pPr>
+        <w:pStyle w:val="Example"/>
+        <w:spacing w:before="0" w:after="86"/>
+        <w:rPr/>
+      </w:pPr>
+      <w:r>
+        <w:rPr/>
+        <w:t>@code {</w:t>
+      </w:r>
+    </w:p>
+    <w:p>
+      <w:pPr>
+        <w:pStyle w:val="Example"/>
+        <w:spacing w:before="0" w:after="86"/>
+        <w:rPr/>
+      </w:pPr>
+      <w:r>
+        <w:rPr/>
+        <w:t xml:space="preserve">    </w:t>
+      </w:r>
+      <w:r>
+        <w:rPr/>
+        <w:t>[</w:t>
+      </w:r>
+      <w:r>
+        <w:rPr>
+          <w:b/>
+          <w:bCs/>
+          <w:color w:val="FF0000"/>
+        </w:rPr>
+        <w:t>SupplyParameterFromForm</w:t>
+      </w:r>
+      <w:r>
+        <w:rPr/>
+        <w:t>]</w:t>
+      </w:r>
+    </w:p>
+    <w:p>
+      <w:pPr>
+        <w:pStyle w:val="Example"/>
+        <w:spacing w:before="0" w:after="86"/>
+        <w:rPr/>
+      </w:pPr>
+      <w:r>
+        <w:rPr/>
+        <w:t xml:space="preserve">    </w:t>
+      </w:r>
+      <w:r>
+        <w:rPr/>
+        <w:t>public Starship? Model { get; set; }</w:t>
+      </w:r>
+    </w:p>
+    <w:p>
+      <w:pPr>
+        <w:pStyle w:val="Example"/>
+        <w:spacing w:before="0" w:after="86"/>
+        <w:rPr/>
+      </w:pPr>
+      <w:r>
+        <w:rPr/>
+      </w:r>
+    </w:p>
+    <w:p>
+      <w:pPr>
+        <w:pStyle w:val="Example"/>
+        <w:spacing w:before="0" w:after="86"/>
+        <w:rPr/>
+      </w:pPr>
+      <w:r>
+        <w:rPr/>
+        <w:t xml:space="preserve">    </w:t>
+      </w:r>
+      <w:r>
+        <w:rPr/>
+        <w:t>protected override void OnInitialized() =&gt; Model ??= new();</w:t>
+      </w:r>
+    </w:p>
+    <w:p>
+      <w:pPr>
+        <w:pStyle w:val="Example"/>
+        <w:spacing w:before="0" w:after="86"/>
+        <w:rPr/>
+      </w:pPr>
+      <w:r>
+        <w:rPr/>
+      </w:r>
+    </w:p>
+    <w:p>
+      <w:pPr>
+        <w:pStyle w:val="Example"/>
+        <w:spacing w:before="0" w:after="86"/>
+        <w:rPr/>
+      </w:pPr>
+      <w:r>
+        <w:rPr/>
+        <w:t xml:space="preserve">    </w:t>
+      </w:r>
+      <w:r>
+        <w:rPr/>
+        <w:t>private void Submit()</w:t>
+      </w:r>
+    </w:p>
+    <w:p>
+      <w:pPr>
+        <w:pStyle w:val="Example"/>
+        <w:spacing w:before="0" w:after="86"/>
+        <w:rPr/>
+      </w:pPr>
+      <w:r>
+        <w:rPr/>
+        <w:t xml:space="preserve">    </w:t>
+      </w:r>
+      <w:r>
+        <w:rPr/>
+        <w:t>{</w:t>
+      </w:r>
+    </w:p>
+    <w:p>
+      <w:pPr>
+        <w:pStyle w:val="Example"/>
+        <w:spacing w:before="0" w:after="86"/>
+        <w:rPr/>
+      </w:pPr>
+      <w:r>
+        <w:rPr/>
+        <w:t xml:space="preserve">        </w:t>
+      </w:r>
+      <w:r>
+        <w:rPr/>
+        <w:t>Logger.LogInformation("Id = {Id}", Model?.Id);</w:t>
+      </w:r>
+    </w:p>
+    <w:p>
+      <w:pPr>
+        <w:pStyle w:val="Example"/>
+        <w:spacing w:before="0" w:after="86"/>
+        <w:rPr/>
+      </w:pPr>
+      <w:r>
+        <w:rPr/>
+        <w:t xml:space="preserve">    </w:t>
+      </w:r>
+      <w:r>
+        <w:rPr/>
+        <w:t>}</w:t>
+      </w:r>
+    </w:p>
+    <w:p>
+      <w:pPr>
+        <w:pStyle w:val="Example"/>
+        <w:spacing w:before="0" w:after="86"/>
+        <w:rPr/>
+      </w:pPr>
+      <w:r>
+        <w:rPr/>
+      </w:r>
+    </w:p>
+    <w:p>
+      <w:pPr>
+        <w:pStyle w:val="Example"/>
+        <w:spacing w:before="0" w:after="86"/>
+        <w:rPr/>
+      </w:pPr>
+      <w:r>
+        <w:rPr/>
+        <w:t xml:space="preserve">    </w:t>
+      </w:r>
+      <w:r>
+        <w:rPr/>
+        <w:t>public class Starship</w:t>
+      </w:r>
+    </w:p>
+    <w:p>
+      <w:pPr>
+        <w:pStyle w:val="Example"/>
+        <w:spacing w:before="0" w:after="86"/>
+        <w:rPr/>
+      </w:pPr>
+      <w:r>
+        <w:rPr/>
+        <w:t xml:space="preserve">    </w:t>
+      </w:r>
+      <w:r>
+        <w:rPr/>
+        <w:t>{</w:t>
+      </w:r>
+    </w:p>
+    <w:p>
+      <w:pPr>
+        <w:pStyle w:val="Example"/>
+        <w:spacing w:before="0" w:after="86"/>
+        <w:rPr/>
+      </w:pPr>
+      <w:r>
+        <w:rPr/>
+        <w:t xml:space="preserve">        </w:t>
+      </w:r>
+      <w:r>
+        <w:rPr/>
+        <w:t>public string? Id { get; set; }</w:t>
+      </w:r>
+    </w:p>
+    <w:p>
+      <w:pPr>
+        <w:pStyle w:val="Example"/>
+        <w:spacing w:before="0" w:after="86"/>
+        <w:rPr/>
+      </w:pPr>
+      <w:r>
+        <w:rPr/>
+        <w:t xml:space="preserve">    </w:t>
+      </w:r>
+      <w:r>
+        <w:rPr/>
+        <w:t>}</w:t>
+      </w:r>
+    </w:p>
+    <w:p>
+      <w:pPr>
+        <w:pStyle w:val="Example"/>
+        <w:rPr/>
+      </w:pPr>
+      <w:r>
+        <w:rPr/>
+        <w:t>}</w:t>
       </w:r>
     </w:p>
     <w:p>
@@ -13070,9 +14237,1033 @@
       </w:pPr>
       <w:r>
         <w:rPr/>
+        <w:t xml:space="preserve">EditForm component is is described on </w:t>
+      </w:r>
+      <w:hyperlink r:id="rId54">
+        <w:r>
+          <w:rPr>
+            <w:rStyle w:val="Hyperlink"/>
+          </w:rPr>
+          <w:t>Microsoft</w:t>
+        </w:r>
+      </w:hyperlink>
+      <w:r>
+        <w:rPr/>
+        <w:t xml:space="preserve"> site. The component has listed below parameters:</w:t>
+      </w:r>
+    </w:p>
+    <w:p>
+      <w:pPr>
+        <w:pStyle w:val="Normal"/>
+        <w:numPr>
+          <w:ilvl w:val="0"/>
+          <w:numId w:val="30"/>
+        </w:numPr>
+        <w:rPr/>
+      </w:pPr>
+      <w:r>
+        <w:rPr>
+          <w:b/>
+          <w:bCs/>
+        </w:rPr>
+        <w:t>AdditionalAttributes</w:t>
+      </w:r>
+      <w:r>
+        <w:rPr/>
+        <w:t xml:space="preserve"> - gets or sets a collection of additional attributes that will be applied to the created form element. The property has type </w:t>
+      </w:r>
+      <w:r>
+        <w:rPr>
+          <w:b/>
+          <w:bCs/>
+        </w:rPr>
+        <w:t>IReadOnlyDictionary&lt;String,Object&gt;</w:t>
+      </w:r>
+      <w:r>
+        <w:rPr/>
+        <w:t>.</w:t>
+      </w:r>
+    </w:p>
+    <w:p>
+      <w:pPr>
+        <w:pStyle w:val="Example"/>
+        <w:spacing w:before="86" w:after="86"/>
+        <w:ind w:hanging="0" w:start="1418" w:end="567"/>
+        <w:rPr/>
+      </w:pPr>
+      <w:r>
+        <w:rPr/>
+        <w:t xml:space="preserve">&lt;EditForm Model="Model" ... </w:t>
+      </w:r>
+      <w:r>
+        <w:rPr>
+          <w:b/>
+          <w:bCs/>
+        </w:rPr>
+        <w:t>AdditionalAttributes="FormAttributes</w:t>
+      </w:r>
+      <w:r>
+        <w:rPr/>
+        <w:t>"&gt;</w:t>
+      </w:r>
+    </w:p>
+    <w:p>
+      <w:pPr>
+        <w:pStyle w:val="Example"/>
+        <w:spacing w:before="0" w:after="86"/>
+        <w:ind w:hanging="0" w:start="1418" w:end="567"/>
+        <w:rPr/>
+      </w:pPr>
+      <w:r>
+        <w:rPr/>
+        <w:t>...</w:t>
+      </w:r>
+    </w:p>
+    <w:p>
+      <w:pPr>
+        <w:pStyle w:val="Example"/>
+        <w:spacing w:before="0" w:after="86"/>
+        <w:ind w:hanging="0" w:start="1418" w:end="567"/>
+        <w:rPr/>
+      </w:pPr>
+      <w:r>
+        <w:rPr/>
+        <w:t>&lt;/EditForm&gt;</w:t>
+      </w:r>
+    </w:p>
+    <w:p>
+      <w:pPr>
+        <w:pStyle w:val="Example"/>
+        <w:spacing w:before="0" w:after="86"/>
+        <w:ind w:hanging="0" w:start="1418" w:end="567"/>
+        <w:rPr/>
+      </w:pPr>
+      <w:r>
+        <w:rPr/>
+        <w:t>...</w:t>
+      </w:r>
+    </w:p>
+    <w:p>
+      <w:pPr>
+        <w:pStyle w:val="Example"/>
+        <w:spacing w:before="0" w:after="86"/>
+        <w:ind w:hanging="0" w:start="1418" w:end="567"/>
+        <w:rPr/>
+      </w:pPr>
+      <w:r>
+        <w:rPr/>
+        <w:t>@code {</w:t>
+      </w:r>
+    </w:p>
+    <w:p>
+      <w:pPr>
+        <w:pStyle w:val="Example"/>
+        <w:spacing w:before="0" w:after="86"/>
+        <w:ind w:hanging="0" w:start="1418" w:end="567"/>
+        <w:rPr/>
+      </w:pPr>
+      <w:r>
+        <w:rPr/>
+        <w:t xml:space="preserve">    </w:t>
+      </w:r>
+      <w:r>
+        <w:rPr/>
+        <w:t xml:space="preserve">public </w:t>
+      </w:r>
+      <w:r>
+        <w:rPr>
+          <w:b/>
+          <w:bCs/>
+        </w:rPr>
+        <w:t>Dictionary&lt;string, object&gt; FormAttributes</w:t>
+      </w:r>
+      <w:r>
+        <w:rPr/>
+        <w:t xml:space="preserve"> { get; set; } =</w:t>
+      </w:r>
+    </w:p>
+    <w:p>
+      <w:pPr>
+        <w:pStyle w:val="Example"/>
+        <w:spacing w:before="0" w:after="86"/>
+        <w:ind w:hanging="0" w:start="1418" w:end="567"/>
+        <w:rPr/>
+      </w:pPr>
+      <w:r>
+        <w:rPr/>
+        <w:t xml:space="preserve">        </w:t>
+      </w:r>
+      <w:r>
+        <w:rPr/>
+        <w:t>new Dictionary&lt;string, object&gt;()</w:t>
+      </w:r>
+    </w:p>
+    <w:p>
+      <w:pPr>
+        <w:pStyle w:val="Example"/>
+        <w:spacing w:before="0" w:after="86"/>
+        <w:ind w:hanging="0" w:start="1418" w:end="567"/>
+        <w:rPr/>
+      </w:pPr>
+      <w:r>
+        <w:rPr/>
+        <w:t xml:space="preserve">        </w:t>
+      </w:r>
+      <w:r>
+        <w:rPr/>
+        <w:t>{</w:t>
+      </w:r>
+    </w:p>
+    <w:p>
+      <w:pPr>
+        <w:pStyle w:val="Example"/>
+        <w:spacing w:before="0" w:after="86"/>
+        <w:ind w:hanging="0" w:start="1418" w:end="567"/>
+        <w:rPr/>
+      </w:pPr>
+      <w:r>
+        <w:rPr/>
+        <w:t xml:space="preserve">            </w:t>
+      </w:r>
+      <w:r>
+        <w:rPr/>
+        <w:t>{ "required", "required" },</w:t>
+      </w:r>
+    </w:p>
+    <w:p>
+      <w:pPr>
+        <w:pStyle w:val="Example"/>
+        <w:spacing w:before="0" w:after="86"/>
+        <w:ind w:hanging="0" w:start="1418" w:end="567"/>
+        <w:rPr/>
+      </w:pPr>
+      <w:r>
+        <w:rPr/>
+        <w:t xml:space="preserve">            </w:t>
+      </w:r>
+      <w:r>
+        <w:rPr/>
+        <w:t>{ "placeholder", "Child Component Placeholder" },</w:t>
+      </w:r>
+    </w:p>
+    <w:p>
+      <w:pPr>
+        <w:pStyle w:val="Example"/>
+        <w:spacing w:before="0" w:after="86"/>
+        <w:ind w:hanging="0" w:start="1418" w:end="567"/>
+        <w:rPr/>
+      </w:pPr>
+      <w:r>
+        <w:rPr/>
+        <w:t xml:space="preserve">            </w:t>
+      </w:r>
+      <w:r>
+        <w:rPr/>
+        <w:t>{ "size", "100" },</w:t>
+      </w:r>
+    </w:p>
+    <w:p>
+      <w:pPr>
+        <w:pStyle w:val="Example"/>
+        <w:spacing w:before="0" w:after="86"/>
+        <w:ind w:hanging="0" w:start="1418" w:end="567"/>
+        <w:rPr/>
+      </w:pPr>
+      <w:r>
+        <w:rPr/>
+        <w:t xml:space="preserve">            </w:t>
+      </w:r>
+      <w:r>
+        <w:rPr/>
+        <w:t>{ "maxlength", "15" }</w:t>
+      </w:r>
+    </w:p>
+    <w:p>
+      <w:pPr>
+        <w:pStyle w:val="Example"/>
+        <w:spacing w:before="0" w:after="86"/>
+        <w:ind w:hanging="0" w:start="1418" w:end="567"/>
+        <w:rPr/>
+      </w:pPr>
+      <w:r>
+        <w:rPr/>
+        <w:t xml:space="preserve">        </w:t>
+      </w:r>
+      <w:r>
+        <w:rPr/>
+        <w:t>};</w:t>
+      </w:r>
+    </w:p>
+    <w:p>
+      <w:pPr>
+        <w:pStyle w:val="Example"/>
+        <w:spacing w:before="0" w:after="86"/>
+        <w:ind w:hanging="0" w:start="1418" w:end="567"/>
+        <w:rPr/>
+      </w:pPr>
+      <w:r>
+        <w:rPr/>
+        <w:t>}</w:t>
+      </w:r>
+    </w:p>
+    <w:p>
+      <w:pPr>
+        <w:pStyle w:val="Example"/>
+        <w:spacing w:before="0" w:after="86"/>
+        <w:ind w:hanging="0" w:start="1418" w:end="567"/>
+        <w:rPr/>
+      </w:pPr>
+      <w:r>
+        <w:rPr/>
+        <w:t>...</w:t>
+      </w:r>
+    </w:p>
+    <w:p>
+      <w:pPr>
+        <w:pStyle w:val="Normal"/>
+        <w:numPr>
+          <w:ilvl w:val="0"/>
+          <w:numId w:val="30"/>
+        </w:numPr>
+        <w:rPr/>
+      </w:pPr>
+      <w:r>
+        <w:rPr>
+          <w:b/>
+          <w:bCs/>
+        </w:rPr>
+        <w:t>ChildContent</w:t>
+      </w:r>
+      <w:r>
+        <w:rPr/>
+        <w:t xml:space="preserve"> - specifies the content to be rendered inside this EditForm. This is standard </w:t>
+      </w:r>
+      <w:r>
+        <w:rPr>
+          <w:b/>
+          <w:bCs/>
+        </w:rPr>
+        <w:t>RenderFragment</w:t>
+      </w:r>
+      <w:r>
+        <w:rPr/>
+        <w:t xml:space="preserve">. Render fragments are described on </w:t>
+      </w:r>
+      <w:hyperlink r:id="rId55">
+        <w:r>
+          <w:rPr>
+            <w:rStyle w:val="Hyperlink"/>
+          </w:rPr>
+          <w:t>BlazorUniversity</w:t>
+        </w:r>
+      </w:hyperlink>
+      <w:r>
+        <w:rPr/>
+        <w:t xml:space="preserve"> site. Anything written between </w:t>
+      </w:r>
+      <w:r>
+        <w:rPr>
+          <w:b/>
+          <w:bCs/>
+        </w:rPr>
+        <w:t>EditForm</w:t>
+      </w:r>
+      <w:r>
+        <w:rPr/>
+        <w:t xml:space="preserve"> tags goes into </w:t>
+      </w:r>
+      <w:r>
+        <w:rPr>
+          <w:b/>
+          <w:bCs/>
+        </w:rPr>
+        <w:t>ChildContent</w:t>
+      </w:r>
+      <w:r>
+        <w:rPr/>
+        <w:t xml:space="preserve">.  </w:t>
+      </w:r>
+      <w:r>
+        <w:rPr>
+          <w:lang w:val="lt-LT"/>
+        </w:rPr>
+        <w:t>You will write here</w:t>
+      </w:r>
+      <w:r>
+        <w:rPr>
+          <w:b/>
+          <w:bCs/>
+          <w:lang w:val="lt-LT"/>
+        </w:rPr>
+        <w:t xml:space="preserve"> HTML elements</w:t>
+      </w:r>
+      <w:r>
+        <w:rPr>
+          <w:lang w:val="lt-LT"/>
+        </w:rPr>
+        <w:t xml:space="preserve"> and </w:t>
+      </w:r>
+      <w:r>
+        <w:rPr>
+          <w:b/>
+          <w:bCs/>
+          <w:lang w:val="lt-LT"/>
+        </w:rPr>
+        <w:t>input validation components</w:t>
+      </w:r>
+      <w:r>
+        <w:rPr>
+          <w:b w:val="false"/>
+          <w:bCs w:val="false"/>
+          <w:lang w:val="lt-LT"/>
+        </w:rPr>
+        <w:t>:</w:t>
+      </w:r>
+    </w:p>
+    <w:p>
+      <w:pPr>
+        <w:pStyle w:val="Normal"/>
+        <w:numPr>
+          <w:ilvl w:val="1"/>
+          <w:numId w:val="30"/>
+        </w:numPr>
+        <w:rPr/>
+      </w:pPr>
+      <w:hyperlink r:id="rId56">
+        <w:r>
+          <w:rPr>
+            <w:rStyle w:val="Hyperlink"/>
+            <w:b w:val="false"/>
+            <w:bCs w:val="false"/>
+            <w:lang w:val="lt-LT"/>
+          </w:rPr>
+          <w:t>InputCheckbox</w:t>
+        </w:r>
+      </w:hyperlink>
+      <w:r>
+        <w:rPr>
+          <w:b w:val="false"/>
+          <w:bCs w:val="false"/>
+          <w:lang w:val="lt-LT"/>
+        </w:rPr>
+        <w:t xml:space="preserve"> - an input component for editing Boolean values.</w:t>
+      </w:r>
+    </w:p>
+    <w:p>
+      <w:pPr>
+        <w:pStyle w:val="Normal"/>
+        <w:numPr>
+          <w:ilvl w:val="1"/>
+          <w:numId w:val="30"/>
+        </w:numPr>
+        <w:rPr>
+          <w:b w:val="false"/>
+          <w:bCs w:val="false"/>
+          <w:lang w:val="lt-LT"/>
+        </w:rPr>
+      </w:pPr>
+      <w:hyperlink r:id="rId57">
+        <w:r>
+          <w:rPr>
+            <w:rStyle w:val="Hyperlink"/>
+            <w:b w:val="false"/>
+            <w:bCs w:val="false"/>
+            <w:lang w:val="lt-LT"/>
+          </w:rPr>
+          <w:t>InputDate&lt;TValue&gt;</w:t>
+        </w:r>
+      </w:hyperlink>
+      <w:r>
+        <w:rPr>
+          <w:b w:val="false"/>
+          <w:bCs w:val="false"/>
+          <w:lang w:val="lt-LT"/>
+        </w:rPr>
+        <w:t xml:space="preserve"> - an input component for editing date values. The supported types for the date value are: DateOnly, DateOnly?, DateTime, DateTime? . Use the </w:t>
+      </w:r>
+      <w:r>
+        <w:rPr>
+          <w:b/>
+          <w:bCs/>
+          <w:lang w:val="lt-LT"/>
+        </w:rPr>
+        <w:t>TValue</w:t>
+      </w:r>
+      <w:r>
+        <w:rPr>
+          <w:b w:val="false"/>
+          <w:bCs w:val="false"/>
+          <w:lang w:val="lt-LT"/>
+        </w:rPr>
+        <w:t xml:space="preserve"> parameter to specify the type:</w:t>
+      </w:r>
+    </w:p>
+    <w:p>
+      <w:pPr>
+        <w:pStyle w:val="Example"/>
+        <w:spacing w:before="86" w:after="86"/>
+        <w:ind w:hanging="0" w:start="1418" w:end="567"/>
+        <w:rPr/>
+      </w:pPr>
+      <w:r>
+        <w:rPr/>
+        <w:t>...</w:t>
+      </w:r>
+    </w:p>
+    <w:p>
+      <w:pPr>
+        <w:pStyle w:val="Example"/>
+        <w:spacing w:before="0" w:after="86"/>
+        <w:ind w:hanging="0" w:start="1418" w:end="567"/>
+        <w:rPr/>
+      </w:pPr>
+      <w:r>
+        <w:rPr/>
+        <w:t>&lt;</w:t>
+      </w:r>
+      <w:r>
+        <w:rPr>
+          <w:b/>
+          <w:bCs/>
+          <w:color w:val="FF0000"/>
+        </w:rPr>
+        <w:t>InputDate</w:t>
+      </w:r>
+      <w:r>
+        <w:rPr/>
+        <w:t xml:space="preserve"> </w:t>
+      </w:r>
+      <w:r>
+        <w:rPr>
+          <w:b/>
+          <w:bCs/>
+          <w:color w:val="FF0000"/>
+        </w:rPr>
+        <w:t>TValue</w:t>
+      </w:r>
+      <w:r>
+        <w:rPr>
+          <w:b/>
+          <w:bCs/>
+        </w:rPr>
+        <w:t>="DateOnly"</w:t>
+      </w:r>
+      <w:r>
+        <w:rPr/>
+        <w:t xml:space="preserve"> @bind-Value="@</w:t>
+      </w:r>
+      <w:r>
+        <w:rPr>
+          <w:b/>
+          <w:bCs/>
+        </w:rPr>
+        <w:t>_endDate</w:t>
+      </w:r>
+      <w:r>
+        <w:rPr/>
+        <w:t>" /&gt;</w:t>
+      </w:r>
+    </w:p>
+    <w:p>
+      <w:pPr>
+        <w:pStyle w:val="Example"/>
+        <w:spacing w:before="0" w:after="86"/>
+        <w:ind w:hanging="0" w:start="1418" w:end="567"/>
+        <w:rPr/>
+      </w:pPr>
+      <w:r>
+        <w:rPr/>
+        <w:t>@code {</w:t>
+      </w:r>
+    </w:p>
+    <w:p>
+      <w:pPr>
+        <w:pStyle w:val="Example"/>
+        <w:spacing w:before="0" w:after="86"/>
+        <w:ind w:hanging="0" w:start="1418" w:end="567"/>
+        <w:rPr/>
+      </w:pPr>
+      <w:r>
+        <w:rPr/>
+        <w:t xml:space="preserve">    </w:t>
+      </w:r>
+      <w:r>
+        <w:rPr/>
+        <w:t>private DateOnly _</w:t>
+      </w:r>
+      <w:r>
+        <w:rPr>
+          <w:b/>
+          <w:bCs/>
+        </w:rPr>
+        <w:t>endDate</w:t>
+      </w:r>
+      <w:r>
+        <w:rPr/>
+        <w:t xml:space="preserve"> = DateOnly.FromDateTime(DateTime.Today);</w:t>
+      </w:r>
+    </w:p>
+    <w:p>
+      <w:pPr>
+        <w:pStyle w:val="Example"/>
+        <w:spacing w:before="0" w:after="86"/>
+        <w:ind w:hanging="0" w:start="1418" w:end="567"/>
+        <w:rPr/>
+      </w:pPr>
+      <w:r>
+        <w:rPr/>
+        <w:t>...</w:t>
+      </w:r>
+    </w:p>
+    <w:p>
+      <w:pPr>
+        <w:pStyle w:val="Example"/>
+        <w:ind w:hanging="0" w:start="1418" w:end="567"/>
+        <w:rPr/>
+      </w:pPr>
+      <w:r>
+        <w:rPr/>
+        <w:t>}</w:t>
+      </w:r>
+    </w:p>
+    <w:p>
+      <w:pPr>
+        <w:pStyle w:val="Normal"/>
+        <w:widowControl/>
+        <w:suppressAutoHyphens w:val="true"/>
+        <w:bidi w:val="0"/>
+        <w:spacing w:before="0" w:after="0"/>
+        <w:ind w:hanging="0" w:start="1080" w:end="0"/>
+        <w:jc w:val="start"/>
+        <w:rPr/>
+      </w:pPr>
+      <w:r>
+        <w:rPr/>
+        <w:t>The date type can also be specified with InputDateType:</w:t>
+      </w:r>
+    </w:p>
+    <w:p>
+      <w:pPr>
+        <w:pStyle w:val="Example"/>
+        <w:spacing w:before="86" w:after="86"/>
+        <w:ind w:hanging="0" w:start="1418" w:end="567"/>
+        <w:rPr/>
+      </w:pPr>
+      <w:r>
+        <w:rPr/>
+        <w:t>&lt;InputDate Type="</w:t>
+      </w:r>
+      <w:r>
+        <w:rPr>
+          <w:b/>
+          <w:bCs/>
+          <w:color w:val="FF0000"/>
+        </w:rPr>
+        <w:t>InputDateType.Date</w:t>
+      </w:r>
+      <w:r>
+        <w:rPr/>
+        <w:t>" @bind-Value="@_endDate" /&gt;</w:t>
+      </w:r>
+    </w:p>
+    <w:p>
+      <w:pPr>
+        <w:pStyle w:val="Normal"/>
+        <w:widowControl/>
+        <w:suppressAutoHyphens w:val="true"/>
+        <w:bidi w:val="0"/>
+        <w:spacing w:before="0" w:after="0"/>
+        <w:ind w:hanging="0" w:start="1080" w:end="0"/>
+        <w:jc w:val="start"/>
+        <w:rPr/>
+      </w:pPr>
+      <w:r>
+        <w:rPr/>
+        <w:t xml:space="preserve">Enum </w:t>
+      </w:r>
+      <w:r>
+        <w:rPr>
+          <w:b/>
+          <w:bCs/>
+        </w:rPr>
+        <w:t>InputDateType</w:t>
+      </w:r>
+      <w:r>
+        <w:rPr/>
+        <w:t xml:space="preserve"> has the following values: </w:t>
+      </w:r>
+      <w:r>
+        <w:rPr>
+          <w:b/>
+          <w:bCs/>
+        </w:rPr>
+        <w:t>Date</w:t>
+      </w:r>
+      <w:r>
+        <w:rPr/>
+        <w:t xml:space="preserve">, </w:t>
+      </w:r>
+      <w:r>
+        <w:rPr>
+          <w:b/>
+          <w:bCs/>
+        </w:rPr>
+        <w:t>DateTimeLocal</w:t>
+      </w:r>
+      <w:r>
+        <w:rPr/>
+        <w:t xml:space="preserve">, </w:t>
+      </w:r>
+      <w:r>
+        <w:rPr>
+          <w:b/>
+          <w:bCs/>
+        </w:rPr>
+        <w:t>Month</w:t>
+      </w:r>
+      <w:r>
+        <w:rPr/>
+        <w:t xml:space="preserve">, </w:t>
+      </w:r>
+      <w:r>
+        <w:rPr>
+          <w:b/>
+          <w:bCs/>
+        </w:rPr>
+        <w:t>Time</w:t>
+      </w:r>
+      <w:r>
+        <w:rPr/>
+        <w:t xml:space="preserve">. They are described in the </w:t>
+      </w:r>
+      <w:hyperlink r:id="rId58">
+        <w:r>
+          <w:rPr>
+            <w:rStyle w:val="Hyperlink"/>
+          </w:rPr>
+          <w:t>Blazor documentation</w:t>
+        </w:r>
+      </w:hyperlink>
+      <w:r>
+        <w:rPr/>
+        <w:t>.</w:t>
+      </w:r>
+    </w:p>
+    <w:p>
+      <w:pPr>
+        <w:pStyle w:val="Normal"/>
+        <w:numPr>
+          <w:ilvl w:val="1"/>
+          <w:numId w:val="30"/>
+        </w:numPr>
+        <w:rPr>
+          <w:b w:val="false"/>
+          <w:bCs w:val="false"/>
+          <w:lang w:val="lt-LT"/>
+        </w:rPr>
+      </w:pPr>
+      <w:hyperlink r:id="rId59">
+        <w:r>
+          <w:rPr>
+            <w:rStyle w:val="Hyperlink"/>
+            <w:b w:val="false"/>
+            <w:bCs w:val="false"/>
+            <w:lang w:val="lt-LT"/>
+          </w:rPr>
+          <w:t>InputFile</w:t>
+        </w:r>
+      </w:hyperlink>
+      <w:r>
+        <w:rPr>
+          <w:b w:val="false"/>
+          <w:bCs w:val="false"/>
+          <w:lang w:val="lt-LT"/>
+        </w:rPr>
+        <w:t xml:space="preserve"> - this component wraps the HTML file input element and supplies a Stream for each file's contents. The </w:t>
+      </w:r>
+      <w:r>
+        <w:rPr>
+          <w:b/>
+          <w:bCs/>
+          <w:lang w:val="lt-LT"/>
+        </w:rPr>
+        <w:t>InputFile</w:t>
+      </w:r>
+      <w:r>
+        <w:rPr>
+          <w:b w:val="false"/>
+          <w:bCs w:val="false"/>
+          <w:lang w:val="lt-LT"/>
+        </w:rPr>
+        <w:t xml:space="preserve"> component renders an HTML &lt;input&gt; element of type file. By default, the user selects single files. Add the </w:t>
+      </w:r>
+      <w:r>
+        <w:rPr>
+          <w:b/>
+          <w:bCs/>
+          <w:lang w:val="lt-LT"/>
+        </w:rPr>
+        <w:t>multiple</w:t>
+      </w:r>
+      <w:r>
+        <w:rPr>
+          <w:b w:val="false"/>
+          <w:bCs w:val="false"/>
+          <w:lang w:val="lt-LT"/>
+        </w:rPr>
+        <w:t xml:space="preserve"> attribute to permit the user to upload multiple files at once.</w:t>
+      </w:r>
+    </w:p>
+    <w:p>
+      <w:pPr>
+        <w:pStyle w:val="Example"/>
+        <w:spacing w:before="86" w:after="86"/>
+        <w:ind w:hanging="0" w:start="1418"/>
+        <w:rPr/>
+      </w:pPr>
+      <w:r>
+        <w:rPr/>
+        <w:t xml:space="preserve">&lt;InputFile OnChange="LoadFiles" </w:t>
+      </w:r>
+      <w:r>
+        <w:rPr>
+          <w:b/>
+          <w:bCs/>
+          <w:color w:val="FF0000"/>
+        </w:rPr>
+        <w:t>multiple</w:t>
+      </w:r>
+      <w:r>
+        <w:rPr/>
+        <w:t xml:space="preserve"> /&gt;</w:t>
+      </w:r>
+    </w:p>
+    <w:p>
+      <w:pPr>
+        <w:pStyle w:val="Example"/>
+        <w:spacing w:before="0" w:after="86"/>
+        <w:ind w:hanging="0" w:start="1418"/>
+        <w:rPr/>
+      </w:pPr>
+      <w:r>
+        <w:rPr/>
+        <w:t>...</w:t>
+      </w:r>
+    </w:p>
+    <w:p>
+      <w:pPr>
+        <w:pStyle w:val="Example"/>
+        <w:spacing w:before="0" w:after="86"/>
+        <w:ind w:hanging="0" w:start="1418"/>
+        <w:rPr/>
+      </w:pPr>
+      <w:r>
+        <w:rPr/>
+        <w:t>@code {</w:t>
+      </w:r>
+    </w:p>
+    <w:p>
+      <w:pPr>
+        <w:pStyle w:val="Example"/>
+        <w:spacing w:before="0" w:after="86"/>
+        <w:ind w:hanging="0" w:start="1418"/>
+        <w:rPr/>
+      </w:pPr>
+      <w:r>
+        <w:rPr/>
+        <w:t xml:space="preserve">    </w:t>
+      </w:r>
+      <w:r>
+        <w:rPr/>
+        <w:t>private void LoadFiles(InputFileChangeEventArgs e)</w:t>
+      </w:r>
+    </w:p>
+    <w:p>
+      <w:pPr>
+        <w:pStyle w:val="Example"/>
+        <w:spacing w:before="0" w:after="86"/>
+        <w:ind w:hanging="0" w:start="1418"/>
+        <w:rPr/>
+      </w:pPr>
+      <w:r>
+        <w:rPr/>
+        <w:t xml:space="preserve">    </w:t>
+      </w:r>
+      <w:r>
+        <w:rPr/>
+        <w:t>{</w:t>
+      </w:r>
+    </w:p>
+    <w:p>
+      <w:pPr>
+        <w:pStyle w:val="Example"/>
+        <w:spacing w:before="0" w:after="86"/>
+        <w:ind w:hanging="0" w:start="1418"/>
+        <w:rPr/>
+      </w:pPr>
+      <w:r>
+        <w:rPr/>
+        <w:t xml:space="preserve">        </w:t>
+      </w:r>
+      <w:r>
+        <w:rPr/>
+        <w:t>...</w:t>
+      </w:r>
+    </w:p>
+    <w:p>
+      <w:pPr>
+        <w:pStyle w:val="Example"/>
+        <w:spacing w:before="0" w:after="86"/>
+        <w:ind w:hanging="0" w:start="1418"/>
+        <w:rPr/>
+      </w:pPr>
+      <w:r>
+        <w:rPr/>
+        <w:t xml:space="preserve">    </w:t>
+      </w:r>
+      <w:r>
+        <w:rPr/>
+        <w:t>}</w:t>
+      </w:r>
+    </w:p>
+    <w:p>
+      <w:pPr>
+        <w:pStyle w:val="Example"/>
+        <w:ind w:hanging="0" w:start="1418"/>
+        <w:rPr/>
+      </w:pPr>
+      <w:r>
+        <w:rPr/>
+        <w:t>}</w:t>
+      </w:r>
+    </w:p>
+    <w:p>
+      <w:pPr>
+        <w:pStyle w:val="Normal"/>
+        <w:widowControl/>
+        <w:suppressAutoHyphens w:val="true"/>
+        <w:bidi w:val="0"/>
+        <w:spacing w:before="0" w:after="0"/>
+        <w:ind w:hanging="0" w:start="1080" w:end="0"/>
+        <w:jc w:val="start"/>
+        <w:rPr/>
+      </w:pPr>
+      <w:r>
+        <w:rPr/>
+        <w:t>To read data from a user-selected file, call IBrowserFile.OpenReadStream on the file and read from the returned stream. OpenReadStream enforces a maximum size in bytes of its Stream. Reading one file or multiple files larger than 500 KB results in an exception. The maxAllowedSize parameter of OpenReadStream can be used to specify a larger size if required.</w:t>
+      </w:r>
+    </w:p>
+    <w:p>
+      <w:pPr>
+        <w:pStyle w:val="Normal"/>
+        <w:numPr>
+          <w:ilvl w:val="1"/>
+          <w:numId w:val="30"/>
+        </w:numPr>
+        <w:rPr>
+          <w:b w:val="false"/>
+          <w:bCs w:val="false"/>
+          <w:lang w:val="lt-LT"/>
+        </w:rPr>
+      </w:pPr>
+      <w:r>
+        <w:rPr>
+          <w:b w:val="false"/>
+          <w:bCs w:val="false"/>
+          <w:lang w:val="lt-LT"/>
+        </w:rPr>
+        <w:t>bbb</w:t>
+      </w:r>
+    </w:p>
+    <w:p>
+      <w:pPr>
+        <w:pStyle w:val="Normal"/>
+        <w:numPr>
+          <w:ilvl w:val="0"/>
+          <w:numId w:val="30"/>
+        </w:numPr>
+        <w:rPr/>
+      </w:pPr>
+      <w:r>
+        <w:rPr/>
+        <w:t>Aaa</w:t>
+      </w:r>
+    </w:p>
+    <w:p>
+      <w:pPr>
+        <w:pStyle w:val="Normal"/>
+        <w:numPr>
+          <w:ilvl w:val="0"/>
+          <w:numId w:val="30"/>
+        </w:numPr>
+        <w:rPr/>
+      </w:pPr>
+      <w:r>
+        <w:rPr/>
+        <w:t>bbb</w:t>
+      </w:r>
+    </w:p>
+    <w:p>
+      <w:pPr>
+        <w:pStyle w:val="Normal"/>
+        <w:ind w:hanging="0" w:start="0" w:end="0"/>
+        <w:rPr/>
+      </w:pPr>
+      <w:r>
+        <w:rPr/>
+      </w:r>
+    </w:p>
+    <w:p>
+      <w:pPr>
+        <w:pStyle w:val="Heading5"/>
+        <w:numPr>
+          <w:ilvl w:val="4"/>
+          <w:numId w:val="2"/>
+        </w:numPr>
+        <w:ind w:hanging="0" w:start="0"/>
+        <w:rPr/>
+      </w:pPr>
+      <w:r>
+        <w:rPr>
+          <w:lang w:val="lt-LT"/>
+        </w:rPr>
+        <w:t>I</w:t>
+      </w:r>
+      <w:r>
+        <w:rPr/>
+        <w:t>nput validation components</w:t>
+      </w:r>
+    </w:p>
+    <w:p>
+      <w:pPr>
+        <w:pStyle w:val="BodyText"/>
+        <w:rPr/>
+      </w:pPr>
+      <w:r>
+        <w:rPr/>
+      </w:r>
+    </w:p>
+    <w:p>
+      <w:pPr>
+        <w:pStyle w:val="Normal"/>
+        <w:ind w:hanging="0" w:start="0" w:end="0"/>
+        <w:rPr/>
+      </w:pPr>
+      <w:r>
+        <w:rPr/>
+      </w:r>
+    </w:p>
+    <w:p>
+      <w:pPr>
+        <w:pStyle w:val="Normal"/>
+        <w:ind w:hanging="0" w:start="0" w:end="0"/>
+        <w:rPr/>
+      </w:pPr>
+      <w:r>
+        <w:rPr/>
         <w:t xml:space="preserve">// </w:t>
       </w:r>
-      <w:hyperlink r:id="rId54">
+      <w:hyperlink r:id="rId60">
         <w:r>
           <w:rPr>
             <w:rStyle w:val="Hyperlink"/>
@@ -13690,7 +15881,7 @@
         </w:rPr>
         <w:t xml:space="preserve"> function. These two functions are always executed, while OnInitialized() or OnInitializedAsync() may not be executed. Download branch </w:t>
       </w:r>
-      <w:hyperlink r:id="rId55">
+      <w:hyperlink r:id="rId61">
         <w:r>
           <w:rPr>
             <w:rStyle w:val="Hyperlink"/>
@@ -14911,7 +17102,7 @@
         </w:rPr>
         <w:t xml:space="preserve">Rad about hyperlinks on </w:t>
       </w:r>
-      <w:hyperlink r:id="rId56">
+      <w:hyperlink r:id="rId62">
         <w:r>
           <w:rPr>
             <w:rStyle w:val="Hyperlink"/>
@@ -15009,7 +17200,7 @@
         </w:rPr>
         <w:t xml:space="preserve">Read about this component on </w:t>
       </w:r>
-      <w:hyperlink r:id="rId57">
+      <w:hyperlink r:id="rId63">
         <w:r>
           <w:rPr>
             <w:rStyle w:val="Hyperlink"/>
@@ -15895,7 +18086,7 @@
         </w:rPr>
         <w:t xml:space="preserve">More information on constructing or using a query string you will find on the </w:t>
       </w:r>
-      <w:hyperlink r:id="rId58">
+      <w:hyperlink r:id="rId64">
         <w:r>
           <w:rPr>
             <w:rStyle w:val="Hyperlink"/>
@@ -16220,7 +18411,19 @@
         <w:rPr>
           <w:lang w:val="en-US"/>
         </w:rPr>
-        <w:t>Interactive server,</w:t>
+        <w:t xml:space="preserve">Interactive server </w:t>
+      </w:r>
+      <w:r>
+        <w:rPr>
+          <w:lang w:val="lt-LT"/>
+        </w:rPr>
+        <w:t>(SSRI)</w:t>
+      </w:r>
+      <w:r>
+        <w:rPr>
+          <w:lang w:val="en-US"/>
+        </w:rPr>
+        <w:t>,</w:t>
       </w:r>
     </w:p>
     <w:p>
@@ -16238,7 +18441,19 @@
         <w:rPr>
           <w:lang w:val="en-US"/>
         </w:rPr>
-        <w:t>Interactive WASM,</w:t>
+        <w:t xml:space="preserve">Interactive WASM </w:t>
+      </w:r>
+      <w:r>
+        <w:rPr>
+          <w:lang w:val="lt-LT"/>
+        </w:rPr>
+        <w:t>(CLI)</w:t>
+      </w:r>
+      <w:r>
+        <w:rPr>
+          <w:lang w:val="en-US"/>
+        </w:rPr>
+        <w:t>,</w:t>
       </w:r>
     </w:p>
     <w:p>
@@ -16298,7 +18513,7 @@
         </w:rPr>
         <w:t xml:space="preserve">The article </w:t>
       </w:r>
-      <w:hyperlink r:id="rId59">
+      <w:hyperlink r:id="rId65">
         <w:r>
           <w:rPr>
             <w:rStyle w:val="Hyperlink"/>
@@ -16527,7 +18742,7 @@
         </w:rPr>
         <w:t xml:space="preserve">In this example, if @currentPerson changes, then the @key will force Blazor to discard the entire &lt;div&gt; and its descendants, and rebuild that subtree within the UI with new elements and components. This can be useful if you need to guarantee that no UI state is preserved when @currentPerson changes. Read about @key on </w:t>
       </w:r>
-      <w:hyperlink r:id="rId60">
+      <w:hyperlink r:id="rId66">
         <w:r>
           <w:rPr>
             <w:rStyle w:val="Hyperlink"/>
@@ -16582,7 +18797,7 @@
       </w:pPr>
       <w:r>
         <w:rPr/>
-        <w:t>Show list of customers (full list)</w:t>
+        <w:t>List of customers (scrolled list)</w:t>
       </w:r>
     </w:p>
     <w:p>
@@ -16606,7 +18821,7 @@
         <w:rPr/>
         <w:t xml:space="preserve">Download code from branch </w:t>
       </w:r>
-      <w:hyperlink r:id="rId61">
+      <w:hyperlink r:id="rId67">
         <w:r>
           <w:rPr>
             <w:rStyle w:val="Hyperlink"/>
@@ -16834,7 +19049,7 @@
         <w:rPr/>
         <w:t xml:space="preserve">. Read about CSS isolation and its advantages on the </w:t>
       </w:r>
-      <w:hyperlink r:id="rId62">
+      <w:hyperlink r:id="rId68">
         <w:r>
           <w:rPr>
             <w:rStyle w:val="Hyperlink"/>
@@ -16880,7 +19095,7 @@
                     </pic:cNvPicPr>
                   </pic:nvPicPr>
                   <pic:blipFill>
-                    <a:blip r:embed="rId63"/>
+                    <a:blip r:embed="rId69"/>
                     <a:stretch>
                       <a:fillRect/>
                     </a:stretch>
@@ -16907,12 +19122,48 @@
     </w:p>
     <w:p>
       <w:pPr>
+        <w:pStyle w:val="Heading5"/>
+        <w:numPr>
+          <w:ilvl w:val="4"/>
+          <w:numId w:val="2"/>
+        </w:numPr>
+        <w:ind w:hanging="0" w:start="0"/>
+        <w:rPr/>
+      </w:pPr>
+      <w:r>
+        <w:rPr/>
+        <w:t>List of customers (paged list)</w:t>
+      </w:r>
+    </w:p>
+    <w:p>
+      <w:pPr>
         <w:pStyle w:val="BodyText"/>
         <w:ind w:hanging="0" w:start="0"/>
         <w:rPr/>
       </w:pPr>
       <w:r>
         <w:rPr/>
+        <w:t>The ShowCustomers.razor file has two parameters (pagenumber and pagesize) that allow you to display the list in pages. Just fix the OnParametersSetAsync() function in this file and the app</w:t>
+      </w:r>
+      <w:r>
+        <w:rPr>
+          <w:lang w:val="lt-LT"/>
+        </w:rPr>
+        <w:t>lication</w:t>
+      </w:r>
+      <w:r>
+        <w:rPr/>
+        <w:t xml:space="preserve"> will </w:t>
+      </w:r>
+      <w:r>
+        <w:rPr>
+          <w:lang w:val="lt-LT"/>
+        </w:rPr>
+        <w:t>show</w:t>
+      </w:r>
+      <w:r>
+        <w:rPr/>
+        <w:t xml:space="preserve"> the first page.</w:t>
       </w:r>
     </w:p>
     <w:p>
@@ -16922,7 +19173,96 @@
         <w:rPr/>
       </w:pPr>
       <w:r>
-        <w:rPr/>
+        <w:drawing>
+          <wp:anchor behindDoc="0" distT="0" distB="0" distL="0" distR="0" simplePos="0" locked="0" layoutInCell="0" allowOverlap="1" relativeHeight="15">
+            <wp:simplePos x="0" y="0"/>
+            <wp:positionH relativeFrom="column">
+              <wp:align>center</wp:align>
+            </wp:positionH>
+            <wp:positionV relativeFrom="paragraph">
+              <wp:posOffset>635</wp:posOffset>
+            </wp:positionV>
+            <wp:extent cx="6120130" cy="1824355"/>
+            <wp:effectExtent l="0" t="0" r="0" b="0"/>
+            <wp:wrapSquare wrapText="largest"/>
+            <wp:docPr id="14" name="Image14" descr="" title=""/>
+            <wp:cNvGraphicFramePr>
+              <a:graphicFrameLocks xmlns:a="http://schemas.openxmlformats.org/drawingml/2006/main" noChangeAspect="1"/>
+            </wp:cNvGraphicFramePr>
+            <a:graphic xmlns:a="http://schemas.openxmlformats.org/drawingml/2006/main">
+              <a:graphicData uri="http://schemas.openxmlformats.org/drawingml/2006/picture">
+                <pic:pic xmlns:pic="http://schemas.openxmlformats.org/drawingml/2006/picture">
+                  <pic:nvPicPr>
+                    <pic:cNvPr id="14" name="Image14" descr="" title=""/>
+                    <pic:cNvPicPr>
+                      <a:picLocks noChangeAspect="1" noChangeArrowheads="1"/>
+                    </pic:cNvPicPr>
+                  </pic:nvPicPr>
+                  <pic:blipFill>
+                    <a:blip r:embed="rId70"/>
+                    <a:stretch>
+                      <a:fillRect/>
+                    </a:stretch>
+                  </pic:blipFill>
+                  <pic:spPr bwMode="auto">
+                    <a:xfrm>
+                      <a:off x="0" y="0"/>
+                      <a:ext cx="6120130" cy="1824355"/>
+                    </a:xfrm>
+                    <a:prstGeom prst="rect">
+                      <a:avLst/>
+                    </a:prstGeom>
+                  </pic:spPr>
+                </pic:pic>
+              </a:graphicData>
+            </a:graphic>
+          </wp:anchor>
+        </w:drawing>
+      </w:r>
+      <w:r>
+        <w:rPr/>
+        <w:t xml:space="preserve">Now you need to add </w:t>
+      </w:r>
+      <w:r>
+        <w:rPr>
+          <w:lang w:val="lt-LT"/>
+        </w:rPr>
+        <w:t>component</w:t>
+      </w:r>
+      <w:r>
+        <w:rPr/>
+        <w:t xml:space="preserve"> that will allow you to go to the next </w:t>
+      </w:r>
+      <w:r>
+        <w:rPr>
+          <w:lang w:val="lt-LT"/>
+        </w:rPr>
+        <w:t xml:space="preserve">or previous </w:t>
+      </w:r>
+      <w:r>
+        <w:rPr/>
+        <w:t xml:space="preserve">page. </w:t>
+      </w:r>
+      <w:r>
+        <w:rPr>
+          <w:lang w:val="lt-LT"/>
+        </w:rPr>
+        <w:t xml:space="preserve">Blazor Bootstrap has </w:t>
+      </w:r>
+      <w:hyperlink r:id="rId71">
+        <w:r>
+          <w:rPr>
+            <w:rStyle w:val="Hyperlink"/>
+            <w:lang w:val="lt-LT"/>
+          </w:rPr>
+          <w:t>pagination</w:t>
+        </w:r>
+      </w:hyperlink>
+      <w:r>
+        <w:rPr>
+          <w:lang w:val="lt-LT"/>
+        </w:rPr>
+        <w:t xml:space="preserve"> component but you can use it inside interactive page only (SSRI or CLI). We need a component where HTML links are used instead of buttons.</w:t>
       </w:r>
     </w:p>
     <w:p>
@@ -16932,7 +19272,53 @@
         <w:rPr/>
       </w:pPr>
       <w:r>
-        <w:rPr/>
+        <w:rPr>
+          <w:lang w:val="lt-LT"/>
+        </w:rPr>
+        <w:t xml:space="preserve">The file </w:t>
+      </w:r>
+      <w:hyperlink r:id="rId72">
+        <w:r>
+          <w:rPr>
+            <w:rStyle w:val="Hyperlink"/>
+            <w:lang w:val="lt-LT"/>
+          </w:rPr>
+          <w:t>ShowCustomers.razor</w:t>
+        </w:r>
+      </w:hyperlink>
+      <w:r>
+        <w:rPr>
+          <w:lang w:val="lt-LT"/>
+        </w:rPr>
+        <w:t xml:space="preserve"> contains the first version of this pager. In this file, the PrepareButtonList function does the main work. It forms a list of links whose length does not exceed the value specified by </w:t>
+      </w:r>
+      <w:r>
+        <w:rPr>
+          <w:b/>
+          <w:bCs/>
+          <w:lang w:val="lt-LT"/>
+        </w:rPr>
+        <w:t>MaxButtons</w:t>
+      </w:r>
+      <w:r>
+        <w:rPr>
+          <w:lang w:val="lt-LT"/>
+        </w:rPr>
+        <w:t>. The list is shifted to the left so that the link to the selected page is visible (</w:t>
+      </w:r>
+      <w:r>
+        <w:rPr>
+          <w:b/>
+          <w:bCs/>
+          <w:lang w:val="lt-LT"/>
+        </w:rPr>
+        <w:t>PageNumber</w:t>
+      </w:r>
+      <w:r>
+        <w:rPr>
+          <w:lang w:val="lt-LT"/>
+        </w:rPr>
+        <w:t xml:space="preserve"> parameter). Here is a screenshot of the component:</w:t>
       </w:r>
     </w:p>
     <w:p>
@@ -16943,6 +19329,648 @@
       </w:pPr>
       <w:r>
         <w:rPr/>
+        <w:drawing>
+          <wp:anchor behindDoc="0" distT="0" distB="0" distL="0" distR="0" simplePos="0" locked="0" layoutInCell="0" allowOverlap="1" relativeHeight="16">
+            <wp:simplePos x="0" y="0"/>
+            <wp:positionH relativeFrom="column">
+              <wp:align>center</wp:align>
+            </wp:positionH>
+            <wp:positionV relativeFrom="paragraph">
+              <wp:posOffset>635</wp:posOffset>
+            </wp:positionV>
+            <wp:extent cx="4514850" cy="923925"/>
+            <wp:effectExtent l="0" t="0" r="0" b="0"/>
+            <wp:wrapSquare wrapText="largest"/>
+            <wp:docPr id="15" name="Image15" descr="" title=""/>
+            <wp:cNvGraphicFramePr>
+              <a:graphicFrameLocks xmlns:a="http://schemas.openxmlformats.org/drawingml/2006/main" noChangeAspect="1"/>
+            </wp:cNvGraphicFramePr>
+            <a:graphic xmlns:a="http://schemas.openxmlformats.org/drawingml/2006/main">
+              <a:graphicData uri="http://schemas.openxmlformats.org/drawingml/2006/picture">
+                <pic:pic xmlns:pic="http://schemas.openxmlformats.org/drawingml/2006/picture">
+                  <pic:nvPicPr>
+                    <pic:cNvPr id="15" name="Image15" descr="" title=""/>
+                    <pic:cNvPicPr>
+                      <a:picLocks noChangeAspect="1" noChangeArrowheads="1"/>
+                    </pic:cNvPicPr>
+                  </pic:nvPicPr>
+                  <pic:blipFill>
+                    <a:blip r:embed="rId73"/>
+                    <a:stretch>
+                      <a:fillRect/>
+                    </a:stretch>
+                  </pic:blipFill>
+                  <pic:spPr bwMode="auto">
+                    <a:xfrm>
+                      <a:off x="0" y="0"/>
+                      <a:ext cx="4514850" cy="923925"/>
+                    </a:xfrm>
+                    <a:prstGeom prst="rect">
+                      <a:avLst/>
+                    </a:prstGeom>
+                  </pic:spPr>
+                </pic:pic>
+              </a:graphicData>
+            </a:graphic>
+          </wp:anchor>
+        </w:drawing>
+      </w:r>
+    </w:p>
+    <w:p>
+      <w:pPr>
+        <w:pStyle w:val="BodyText"/>
+        <w:ind w:hanging="0" w:start="0"/>
+        <w:rPr/>
+      </w:pPr>
+      <w:r>
+        <w:rPr/>
+      </w:r>
+    </w:p>
+    <w:p>
+      <w:pPr>
+        <w:pStyle w:val="BodyText"/>
+        <w:ind w:hanging="0" w:start="0"/>
+        <w:rPr/>
+      </w:pPr>
+      <w:r>
+        <w:rPr/>
+      </w:r>
+    </w:p>
+    <w:p>
+      <w:pPr>
+        <w:pStyle w:val="BodyText"/>
+        <w:ind w:hanging="0" w:start="0"/>
+        <w:rPr/>
+      </w:pPr>
+      <w:r>
+        <w:rPr/>
+      </w:r>
+    </w:p>
+    <w:p>
+      <w:pPr>
+        <w:pStyle w:val="BodyText"/>
+        <w:ind w:hanging="0" w:start="0"/>
+        <w:rPr/>
+      </w:pPr>
+      <w:r>
+        <w:rPr/>
+        <w:t xml:space="preserve">This variant will work well for a small number of pages. In the case of a large number of pages, it is necessary to give </w:t>
+      </w:r>
+      <w:r>
+        <w:rPr>
+          <w:lang w:val="lt-LT"/>
+        </w:rPr>
+        <w:t>a</w:t>
+      </w:r>
+      <w:r>
+        <w:rPr/>
+        <w:t xml:space="preserve"> opportunity </w:t>
+      </w:r>
+      <w:r>
+        <w:rPr>
+          <w:lang w:val="lt-LT"/>
+        </w:rPr>
+        <w:t>for</w:t>
+      </w:r>
+      <w:r>
+        <w:rPr/>
+        <w:t xml:space="preserve"> directly</w:t>
+      </w:r>
+      <w:r>
+        <w:rPr>
+          <w:lang w:val="lt-LT"/>
+        </w:rPr>
+        <w:t xml:space="preserve"> entering a</w:t>
+      </w:r>
+      <w:r>
+        <w:rPr/>
+        <w:t xml:space="preserve"> number of the desired page.</w:t>
+      </w:r>
+    </w:p>
+    <w:p>
+      <w:pPr>
+        <w:pStyle w:val="BodyText"/>
+        <w:ind w:hanging="0" w:start="0"/>
+        <w:rPr/>
+      </w:pPr>
+      <w:r>
+        <w:rPr/>
+        <w:drawing>
+          <wp:anchor behindDoc="0" distT="0" distB="0" distL="0" distR="0" simplePos="0" locked="0" layoutInCell="0" allowOverlap="1" relativeHeight="17">
+            <wp:simplePos x="0" y="0"/>
+            <wp:positionH relativeFrom="column">
+              <wp:align>center</wp:align>
+            </wp:positionH>
+            <wp:positionV relativeFrom="paragraph">
+              <wp:posOffset>635</wp:posOffset>
+            </wp:positionV>
+            <wp:extent cx="3990975" cy="990600"/>
+            <wp:effectExtent l="0" t="0" r="0" b="0"/>
+            <wp:wrapSquare wrapText="largest"/>
+            <wp:docPr id="16" name="Image16" descr="" title=""/>
+            <wp:cNvGraphicFramePr>
+              <a:graphicFrameLocks xmlns:a="http://schemas.openxmlformats.org/drawingml/2006/main" noChangeAspect="1"/>
+            </wp:cNvGraphicFramePr>
+            <a:graphic xmlns:a="http://schemas.openxmlformats.org/drawingml/2006/main">
+              <a:graphicData uri="http://schemas.openxmlformats.org/drawingml/2006/picture">
+                <pic:pic xmlns:pic="http://schemas.openxmlformats.org/drawingml/2006/picture">
+                  <pic:nvPicPr>
+                    <pic:cNvPr id="16" name="Image16" descr="" title=""/>
+                    <pic:cNvPicPr>
+                      <a:picLocks noChangeAspect="1" noChangeArrowheads="1"/>
+                    </pic:cNvPicPr>
+                  </pic:nvPicPr>
+                  <pic:blipFill>
+                    <a:blip r:embed="rId74"/>
+                    <a:stretch>
+                      <a:fillRect/>
+                    </a:stretch>
+                  </pic:blipFill>
+                  <pic:spPr bwMode="auto">
+                    <a:xfrm>
+                      <a:off x="0" y="0"/>
+                      <a:ext cx="3990975" cy="990600"/>
+                    </a:xfrm>
+                    <a:prstGeom prst="rect">
+                      <a:avLst/>
+                    </a:prstGeom>
+                  </pic:spPr>
+                </pic:pic>
+              </a:graphicData>
+            </a:graphic>
+          </wp:anchor>
+        </w:drawing>
+      </w:r>
+    </w:p>
+    <w:p>
+      <w:pPr>
+        <w:pStyle w:val="BodyText"/>
+        <w:ind w:hanging="0" w:start="0"/>
+        <w:rPr/>
+      </w:pPr>
+      <w:r>
+        <w:rPr/>
+      </w:r>
+    </w:p>
+    <w:p>
+      <w:pPr>
+        <w:pStyle w:val="BodyText"/>
+        <w:ind w:hanging="0" w:start="0"/>
+        <w:rPr/>
+      </w:pPr>
+      <w:r>
+        <w:rPr/>
+      </w:r>
+    </w:p>
+    <w:p>
+      <w:pPr>
+        <w:pStyle w:val="BodyText"/>
+        <w:ind w:hanging="0" w:start="0"/>
+        <w:rPr/>
+      </w:pPr>
+      <w:r>
+        <w:rPr/>
+      </w:r>
+    </w:p>
+    <w:p>
+      <w:pPr>
+        <w:pStyle w:val="BodyText"/>
+        <w:ind w:hanging="0" w:start="0"/>
+        <w:rPr/>
+      </w:pPr>
+      <w:r>
+        <w:rPr/>
+        <w:t xml:space="preserve">Blazor's documentation claims that HTML forms work and don't require a WEB socket connection, but </w:t>
+      </w:r>
+      <w:r>
+        <w:rPr>
+          <w:lang w:val="lt-LT"/>
+        </w:rPr>
+        <w:t xml:space="preserve">you will meet a surprise working with </w:t>
+      </w:r>
+      <w:r>
+        <w:rPr/>
+        <w:t xml:space="preserve">Static Server Side </w:t>
+      </w:r>
+      <w:r>
+        <w:rPr>
+          <w:lang w:val="lt-LT"/>
+        </w:rPr>
+        <w:t>R</w:t>
+      </w:r>
+      <w:r>
+        <w:rPr/>
+        <w:t xml:space="preserve">endering pages: the system calls the </w:t>
+      </w:r>
+      <w:r>
+        <w:rPr>
+          <w:lang w:val="lt-LT"/>
+        </w:rPr>
+        <w:t>target</w:t>
+      </w:r>
+      <w:r>
+        <w:rPr/>
+        <w:t xml:space="preserve"> function but does not pass it any POST parameters. I believe this is a bug </w:t>
+      </w:r>
+      <w:r>
+        <w:rPr>
+          <w:lang w:val="lt-LT"/>
+        </w:rPr>
+        <w:t>which</w:t>
+      </w:r>
+      <w:r>
+        <w:rPr/>
+        <w:t xml:space="preserve"> will be fixed in future versions </w:t>
+      </w:r>
+      <w:r>
+        <w:rPr>
+          <w:lang w:val="lt-LT"/>
+        </w:rPr>
+        <w:t>of the Blazor</w:t>
+      </w:r>
+      <w:r>
+        <w:rPr/>
+        <w:t xml:space="preserve">. The error itself is easily bypassed, you just need to switch </w:t>
+      </w:r>
+      <w:r>
+        <w:rPr>
+          <w:lang w:val="lt-LT"/>
+        </w:rPr>
+        <w:t>in</w:t>
+      </w:r>
+      <w:r>
+        <w:rPr/>
+        <w:t xml:space="preserve">to interactive mode: add command </w:t>
+      </w:r>
+      <w:r>
+        <w:rPr>
+          <w:b/>
+          <w:bCs/>
+        </w:rPr>
+        <w:t>@rendermode InteractiveServer</w:t>
+      </w:r>
+      <w:r>
+        <w:rPr/>
+        <w:t xml:space="preserve"> to the start of the </w:t>
+      </w:r>
+      <w:r>
+        <w:rPr>
+          <w:b/>
+          <w:bCs/>
+        </w:rPr>
+        <w:t>CustomPager.razor</w:t>
+      </w:r>
+      <w:r>
+        <w:rPr/>
+        <w:t xml:space="preserve"> component:</w:t>
+      </w:r>
+    </w:p>
+    <w:p>
+      <w:pPr>
+        <w:pStyle w:val="Example"/>
+        <w:spacing w:before="86" w:after="86"/>
+        <w:rPr/>
+      </w:pPr>
+      <w:r>
+        <w:rPr/>
+        <w:t>@namespace BlazorApp_1</w:t>
+      </w:r>
+    </w:p>
+    <w:p>
+      <w:pPr>
+        <w:pStyle w:val="Example"/>
+        <w:spacing w:before="0" w:after="86"/>
+        <w:rPr>
+          <w:b/>
+          <w:bCs/>
+          <w:color w:val="FF0000"/>
+        </w:rPr>
+      </w:pPr>
+      <w:r>
+        <w:rPr>
+          <w:b/>
+          <w:bCs/>
+          <w:color w:val="FF0000"/>
+        </w:rPr>
+        <w:t>@rendermode InteractiveServer</w:t>
+      </w:r>
+    </w:p>
+    <w:p>
+      <w:pPr>
+        <w:pStyle w:val="Example"/>
+        <w:spacing w:before="0" w:after="86"/>
+        <w:rPr/>
+      </w:pPr>
+      <w:r>
+        <w:rPr/>
+        <w:t>@inject NavigationManager NavManager</w:t>
+      </w:r>
+    </w:p>
+    <w:p>
+      <w:pPr>
+        <w:pStyle w:val="Example"/>
+        <w:spacing w:before="0" w:after="86"/>
+        <w:rPr/>
+      </w:pPr>
+      <w:r>
+        <w:rPr/>
+      </w:r>
+    </w:p>
+    <w:p>
+      <w:pPr>
+        <w:pStyle w:val="Example"/>
+        <w:spacing w:before="0" w:after="86"/>
+        <w:rPr/>
+      </w:pPr>
+      <w:r>
+        <w:rPr/>
+        <w:t>@using BlazorApp_1.DataContext.Models</w:t>
+      </w:r>
+    </w:p>
+    <w:p>
+      <w:pPr>
+        <w:pStyle w:val="Example"/>
+        <w:spacing w:before="0" w:after="86"/>
+        <w:rPr/>
+      </w:pPr>
+      <w:r>
+        <w:rPr/>
+        <w:t>@using System.Text</w:t>
+      </w:r>
+    </w:p>
+    <w:p>
+      <w:pPr>
+        <w:pStyle w:val="Example"/>
+        <w:rPr/>
+      </w:pPr>
+      <w:r>
+        <w:rPr/>
+        <w:t>…</w:t>
+      </w:r>
+    </w:p>
+    <w:p>
+      <w:pPr>
+        <w:pStyle w:val="BodyText"/>
+        <w:ind w:hanging="0" w:start="0"/>
+        <w:rPr/>
+      </w:pPr>
+      <w:r>
+        <w:rPr/>
+        <w:t xml:space="preserve">You can find the corrected version of the application in </w:t>
+      </w:r>
+      <w:hyperlink r:id="rId75">
+        <w:r>
+          <w:rPr>
+            <w:rStyle w:val="Hyperlink"/>
+          </w:rPr>
+          <w:t>my archive</w:t>
+        </w:r>
+      </w:hyperlink>
+      <w:r>
+        <w:rPr/>
+        <w:t>. Two files were fixed in GIT branch gb_04_mssql_2a:</w:t>
+      </w:r>
+    </w:p>
+    <w:p>
+      <w:pPr>
+        <w:pStyle w:val="BodyText"/>
+        <w:numPr>
+          <w:ilvl w:val="0"/>
+          <w:numId w:val="29"/>
+        </w:numPr>
+        <w:rPr/>
+      </w:pPr>
+      <w:r>
+        <w:rPr/>
+        <w:t xml:space="preserve">The </w:t>
+      </w:r>
+      <w:r>
+        <w:rPr>
+          <w:b/>
+          <w:bCs/>
+        </w:rPr>
+        <w:t>ShowCustomers.razor</w:t>
+      </w:r>
+      <w:r>
+        <w:rPr/>
+        <w:t xml:space="preserve"> component received an additional parameter </w:t>
+      </w:r>
+      <w:r>
+        <w:rPr>
+          <w:lang w:val="lt-LT"/>
+        </w:rPr>
+        <w:t>which is used for sending error messages from</w:t>
+      </w:r>
+      <w:r>
+        <w:rPr/>
+        <w:t xml:space="preserve"> server.</w:t>
+      </w:r>
+    </w:p>
+    <w:p>
+      <w:pPr>
+        <w:pStyle w:val="Example"/>
+        <w:spacing w:before="86" w:after="86"/>
+        <w:ind w:hanging="0" w:start="1418" w:end="567"/>
+        <w:rPr/>
+      </w:pPr>
+      <w:r>
+        <w:rPr/>
+        <w:t>@page "/showcustomers/{pagenumber:int?}/{pagesize:int?}/{</w:t>
+      </w:r>
+      <w:r>
+        <w:rPr>
+          <w:b/>
+          <w:bCs/>
+          <w:color w:val="FF0000"/>
+        </w:rPr>
+        <w:t>errormessage?</w:t>
+      </w:r>
+      <w:r>
+        <w:rPr/>
+        <w:t>}"</w:t>
+      </w:r>
+    </w:p>
+    <w:p>
+      <w:pPr>
+        <w:pStyle w:val="Example"/>
+        <w:spacing w:before="0" w:after="86"/>
+        <w:ind w:hanging="0" w:start="1418" w:end="567"/>
+        <w:rPr/>
+      </w:pPr>
+      <w:r>
+        <w:rPr/>
+        <w:t>@attribute [StreamRendering(true)]</w:t>
+      </w:r>
+    </w:p>
+    <w:p>
+      <w:pPr>
+        <w:pStyle w:val="Example"/>
+        <w:spacing w:before="0" w:after="86"/>
+        <w:ind w:hanging="0" w:start="1418" w:end="567"/>
+        <w:rPr/>
+      </w:pPr>
+      <w:r>
+        <w:rPr/>
+        <w:t>...</w:t>
+      </w:r>
+    </w:p>
+    <w:p>
+      <w:pPr>
+        <w:pStyle w:val="Example"/>
+        <w:spacing w:before="0" w:after="86"/>
+        <w:ind w:hanging="0" w:start="1418" w:end="567"/>
+        <w:rPr/>
+      </w:pPr>
+      <w:r>
+        <w:rPr/>
+        <w:t>@code {</w:t>
+      </w:r>
+    </w:p>
+    <w:p>
+      <w:pPr>
+        <w:pStyle w:val="Example"/>
+        <w:spacing w:before="0" w:after="86"/>
+        <w:ind w:hanging="0" w:start="1418" w:end="567"/>
+        <w:rPr/>
+      </w:pPr>
+      <w:r>
+        <w:rPr/>
+        <w:t>...</w:t>
+      </w:r>
+    </w:p>
+    <w:p>
+      <w:pPr>
+        <w:pStyle w:val="Example"/>
+        <w:spacing w:before="0" w:after="86"/>
+        <w:ind w:hanging="0" w:start="1418" w:end="567"/>
+        <w:rPr/>
+      </w:pPr>
+      <w:r>
+        <w:rPr/>
+        <w:t xml:space="preserve">    </w:t>
+      </w:r>
+      <w:r>
+        <w:rPr/>
+        <w:t>[Parameter]</w:t>
+      </w:r>
+    </w:p>
+    <w:p>
+      <w:pPr>
+        <w:pStyle w:val="Example"/>
+        <w:spacing w:before="0" w:after="86"/>
+        <w:ind w:hanging="0" w:start="1418" w:end="567"/>
+        <w:rPr/>
+      </w:pPr>
+      <w:r>
+        <w:rPr/>
+        <w:t xml:space="preserve">    </w:t>
+      </w:r>
+      <w:r>
+        <w:rPr>
+          <w:b/>
+          <w:bCs/>
+          <w:color w:val="FF0000"/>
+        </w:rPr>
+        <w:t>public string ErrorMessage { get; set; } = "";</w:t>
+      </w:r>
+    </w:p>
+    <w:p>
+      <w:pPr>
+        <w:pStyle w:val="Example"/>
+        <w:spacing w:before="0" w:after="86"/>
+        <w:ind w:hanging="0" w:start="1418" w:end="567"/>
+        <w:rPr/>
+      </w:pPr>
+      <w:r>
+        <w:rPr/>
+      </w:r>
+    </w:p>
+    <w:p>
+      <w:pPr>
+        <w:pStyle w:val="Example"/>
+        <w:spacing w:before="0" w:after="86"/>
+        <w:ind w:hanging="0" w:start="1418" w:end="567"/>
+        <w:rPr/>
+      </w:pPr>
+      <w:r>
+        <w:rPr/>
+        <w:t>...</w:t>
+      </w:r>
+    </w:p>
+    <w:p>
+      <w:pPr>
+        <w:pStyle w:val="Example"/>
+        <w:ind w:hanging="0" w:start="1418" w:end="567"/>
+        <w:rPr/>
+      </w:pPr>
+      <w:r>
+        <w:rPr/>
+        <w:t>}</w:t>
+      </w:r>
+    </w:p>
+    <w:p>
+      <w:pPr>
+        <w:pStyle w:val="BodyText"/>
+        <w:numPr>
+          <w:ilvl w:val="0"/>
+          <w:numId w:val="29"/>
+        </w:numPr>
+        <w:rPr>
+          <w:lang w:val="lt-LT"/>
+        </w:rPr>
+      </w:pPr>
+      <w:r>
+        <w:rPr>
+          <w:lang w:val="lt-LT"/>
+        </w:rPr>
+        <w:t>The CustomPager.razor component has the same additional parameter</w:t>
+      </w:r>
+    </w:p>
+    <w:p>
+      <w:pPr>
+        <w:pStyle w:val="Example"/>
+        <w:spacing w:before="86" w:after="86"/>
+        <w:ind w:hanging="0" w:start="1418" w:end="567"/>
+        <w:rPr/>
+      </w:pPr>
+      <w:r>
+        <w:rPr/>
+        <w:t>...</w:t>
+      </w:r>
+    </w:p>
+    <w:p>
+      <w:pPr>
+        <w:pStyle w:val="Example"/>
+        <w:spacing w:before="0" w:after="86"/>
+        <w:ind w:hanging="0" w:start="1418" w:end="567"/>
+        <w:rPr/>
+      </w:pPr>
+      <w:r>
+        <w:rPr/>
+        <w:t>[Parameter]</w:t>
+      </w:r>
+    </w:p>
+    <w:p>
+      <w:pPr>
+        <w:pStyle w:val="Example"/>
+        <w:spacing w:before="0" w:after="86"/>
+        <w:ind w:hanging="0" w:start="1418" w:end="567"/>
+        <w:rPr/>
+      </w:pPr>
+      <w:r>
+        <w:rPr/>
+        <w:t>public string ErrorMessage { get; set; } = "";</w:t>
+      </w:r>
+    </w:p>
+    <w:p>
+      <w:pPr>
+        <w:pStyle w:val="Example"/>
+        <w:ind w:hanging="0" w:start="1418" w:end="567"/>
+        <w:rPr/>
+      </w:pPr>
+      <w:r>
+        <w:rPr/>
+        <w:t>…</w:t>
       </w:r>
     </w:p>
     <w:p>
@@ -16956,6 +19984,7 @@
         <w:rPr>
           <w:lang w:val="en-US"/>
         </w:rPr>
+        <w:t>The component displays a content of this parameter in the pager:</w:t>
       </w:r>
     </w:p>
     <w:p>
@@ -16969,9 +19998,145 @@
         <w:rPr>
           <w:lang w:val="en-US"/>
         </w:rPr>
+      </w:r>
+    </w:p>
+    <w:p>
+      <w:pPr>
+        <w:pStyle w:val="Normal"/>
+        <w:rPr>
+          <w:lang w:val="en-US"/>
+        </w:rPr>
+      </w:pPr>
+      <w:r>
+        <w:rPr>
+          <w:lang w:val="en-US"/>
+        </w:rPr>
+        <w:drawing>
+          <wp:anchor behindDoc="0" distT="0" distB="0" distL="0" distR="0" simplePos="0" locked="0" layoutInCell="0" allowOverlap="1" relativeHeight="18">
+            <wp:simplePos x="0" y="0"/>
+            <wp:positionH relativeFrom="column">
+              <wp:align>center</wp:align>
+            </wp:positionH>
+            <wp:positionV relativeFrom="paragraph">
+              <wp:posOffset>635</wp:posOffset>
+            </wp:positionV>
+            <wp:extent cx="6120130" cy="1022985"/>
+            <wp:effectExtent l="0" t="0" r="0" b="0"/>
+            <wp:wrapSquare wrapText="largest"/>
+            <wp:docPr id="17" name="Image17" descr="" title=""/>
+            <wp:cNvGraphicFramePr>
+              <a:graphicFrameLocks xmlns:a="http://schemas.openxmlformats.org/drawingml/2006/main" noChangeAspect="1"/>
+            </wp:cNvGraphicFramePr>
+            <a:graphic xmlns:a="http://schemas.openxmlformats.org/drawingml/2006/main">
+              <a:graphicData uri="http://schemas.openxmlformats.org/drawingml/2006/picture">
+                <pic:pic xmlns:pic="http://schemas.openxmlformats.org/drawingml/2006/picture">
+                  <pic:nvPicPr>
+                    <pic:cNvPr id="17" name="Image17" descr="" title=""/>
+                    <pic:cNvPicPr>
+                      <a:picLocks noChangeAspect="1" noChangeArrowheads="1"/>
+                    </pic:cNvPicPr>
+                  </pic:nvPicPr>
+                  <pic:blipFill>
+                    <a:blip r:embed="rId76"/>
+                    <a:stretch>
+                      <a:fillRect/>
+                    </a:stretch>
+                  </pic:blipFill>
+                  <pic:spPr bwMode="auto">
+                    <a:xfrm>
+                      <a:off x="0" y="0"/>
+                      <a:ext cx="6120130" cy="1022985"/>
+                    </a:xfrm>
+                    <a:prstGeom prst="rect">
+                      <a:avLst/>
+                    </a:prstGeom>
+                  </pic:spPr>
+                </pic:pic>
+              </a:graphicData>
+            </a:graphic>
+          </wp:anchor>
+        </w:drawing>
+      </w:r>
+    </w:p>
+    <w:p>
+      <w:pPr>
+        <w:pStyle w:val="Normal"/>
+        <w:rPr>
+          <w:lang w:val="en-US"/>
+        </w:rPr>
+      </w:pPr>
+      <w:r>
+        <w:rPr>
+          <w:lang w:val="en-US"/>
+        </w:rPr>
+      </w:r>
+    </w:p>
+    <w:p>
+      <w:pPr>
+        <w:pStyle w:val="Normal"/>
+        <w:rPr>
+          <w:lang w:val="en-US"/>
+        </w:rPr>
+      </w:pPr>
+      <w:r>
+        <w:rPr>
+          <w:lang w:val="en-US"/>
+        </w:rPr>
+      </w:r>
+    </w:p>
+    <w:p>
+      <w:pPr>
+        <w:pStyle w:val="Normal"/>
+        <w:rPr>
+          <w:lang w:val="en-US"/>
+        </w:rPr>
+      </w:pPr>
+      <w:r>
+        <w:rPr>
+          <w:lang w:val="en-US"/>
+        </w:rPr>
+      </w:r>
+    </w:p>
+    <w:p>
+      <w:pPr>
+        <w:pStyle w:val="Normal"/>
+        <w:rPr>
+          <w:lang w:val="en-US"/>
+        </w:rPr>
+      </w:pPr>
+      <w:r>
+        <w:rPr>
+          <w:lang w:val="en-US"/>
+        </w:rPr>
+      </w:r>
+    </w:p>
+    <w:p>
+      <w:pPr>
+        <w:pStyle w:val="Normal"/>
+        <w:rPr>
+          <w:lang w:val="en-US"/>
+        </w:rPr>
+      </w:pPr>
+      <w:r>
+        <w:rPr>
+          <w:lang w:val="en-US"/>
+        </w:rPr>
+      </w:r>
+    </w:p>
+    <w:p>
+      <w:pPr>
+        <w:pStyle w:val="Normal"/>
+        <w:rPr>
+          <w:lang w:val="en-US"/>
+        </w:rPr>
+      </w:pPr>
+      <w:r>
+        <w:rPr>
+          <w:lang w:val="en-US"/>
+        </w:rPr>
         <w:t xml:space="preserve">// </w:t>
       </w:r>
-      <w:hyperlink r:id="rId64">
+      <w:hyperlink r:id="rId77">
         <w:r>
           <w:rPr>
             <w:rStyle w:val="Hyperlink"/>
@@ -16995,7 +20160,7 @@
         <w:rPr/>
         <w:t xml:space="preserve">// </w:t>
       </w:r>
-      <w:hyperlink r:id="rId65">
+      <w:hyperlink r:id="rId78">
         <w:r>
           <w:rPr>
             <w:rStyle w:val="Hyperlink"/>
@@ -17046,7 +20211,7 @@
           <w:lang w:val="lt-LT"/>
         </w:rPr>
       </w:pPr>
-      <w:hyperlink r:id="rId66">
+      <w:hyperlink r:id="rId79">
         <w:r>
           <w:rPr>
             <w:rStyle w:val="Hyperlink"/>
@@ -17069,7 +20234,7 @@
           <w:lang w:val="lt-LT"/>
         </w:rPr>
       </w:pPr>
-      <w:hyperlink r:id="rId67">
+      <w:hyperlink r:id="rId80">
         <w:r>
           <w:rPr>
             <w:rStyle w:val="Hyperlink"/>
@@ -17092,7 +20257,7 @@
           <w:lang w:val="lt-LT"/>
         </w:rPr>
       </w:pPr>
-      <w:hyperlink r:id="rId68">
+      <w:hyperlink r:id="rId81">
         <w:r>
           <w:rPr>
             <w:rStyle w:val="Hyperlink"/>
@@ -17128,7 +20293,7 @@
           <w:lang w:val="lt-LT"/>
         </w:rPr>
       </w:pPr>
-      <w:hyperlink r:id="rId69">
+      <w:hyperlink r:id="rId82">
         <w:r>
           <w:rPr>
             <w:rStyle w:val="Hyperlink"/>
@@ -17164,7 +20329,7 @@
           <w:lang w:val="lt-LT"/>
         </w:rPr>
       </w:pPr>
-      <w:hyperlink r:id="rId70">
+      <w:hyperlink r:id="rId83">
         <w:r>
           <w:rPr>
             <w:rStyle w:val="Hyperlink"/>
@@ -17187,7 +20352,7 @@
           <w:lang w:val="lt-LT"/>
         </w:rPr>
       </w:pPr>
-      <w:hyperlink r:id="rId71">
+      <w:hyperlink r:id="rId84">
         <w:r>
           <w:rPr>
             <w:rStyle w:val="Hyperlink"/>
@@ -17267,7 +20432,7 @@
           <w:lang w:val="lt-LT"/>
         </w:rPr>
       </w:pPr>
-      <w:hyperlink r:id="rId72">
+      <w:hyperlink r:id="rId85">
         <w:r>
           <w:rPr>
             <w:rStyle w:val="Hyperlink"/>
@@ -17290,7 +20455,7 @@
           <w:lang w:val="lt-LT"/>
         </w:rPr>
       </w:pPr>
-      <w:hyperlink r:id="rId73">
+      <w:hyperlink r:id="rId86">
         <w:r>
           <w:rPr>
             <w:rStyle w:val="Hyperlink"/>
@@ -17313,7 +20478,7 @@
           <w:lang w:val="lt-LT"/>
         </w:rPr>
       </w:pPr>
-      <w:hyperlink r:id="rId74">
+      <w:hyperlink r:id="rId87">
         <w:r>
           <w:rPr>
             <w:rStyle w:val="Hyperlink"/>
@@ -17336,7 +20501,7 @@
           <w:lang w:val="lt-LT"/>
         </w:rPr>
       </w:pPr>
-      <w:hyperlink r:id="rId75">
+      <w:hyperlink r:id="rId88">
         <w:r>
           <w:rPr>
             <w:rStyle w:val="Hyperlink"/>
@@ -17359,7 +20524,7 @@
           <w:lang w:val="lt-LT"/>
         </w:rPr>
       </w:pPr>
-      <w:hyperlink r:id="rId76">
+      <w:hyperlink r:id="rId89">
         <w:r>
           <w:rPr>
             <w:rStyle w:val="Hyperlink"/>
@@ -17410,7 +20575,7 @@
           <w:lang w:val="lt-LT"/>
         </w:rPr>
       </w:pPr>
-      <w:hyperlink r:id="rId77">
+      <w:hyperlink r:id="rId90">
         <w:r>
           <w:rPr>
             <w:rStyle w:val="Hyperlink"/>
@@ -17433,7 +20598,7 @@
           <w:lang w:val="lt-LT"/>
         </w:rPr>
       </w:pPr>
-      <w:hyperlink r:id="rId78">
+      <w:hyperlink r:id="rId91">
         <w:r>
           <w:rPr>
             <w:rStyle w:val="Hyperlink"/>
@@ -17591,7 +20756,7 @@
           <w:lang w:val="en-US"/>
         </w:rPr>
       </w:pPr>
-      <w:hyperlink r:id="rId79">
+      <w:hyperlink r:id="rId92">
         <w:r>
           <w:rPr>
             <w:rStyle w:val="Hyperlink"/>
@@ -17614,7 +20779,7 @@
           <w:lang w:val="lt-LT"/>
         </w:rPr>
       </w:pPr>
-      <w:hyperlink r:id="rId80">
+      <w:hyperlink r:id="rId93">
         <w:r>
           <w:rPr>
             <w:rStyle w:val="Hyperlink"/>
@@ -17637,15 +20802,13 @@
           <w:lang w:val="lt-LT"/>
         </w:rPr>
       </w:pPr>
-      <w:hyperlink r:id="rId82">
-        <w:r>
-          <w:rPr>
-            <w:rStyle w:val="Hyperlink"/>
-            <w:lang w:val="lt-LT"/>
-          </w:rPr>
-          <w:t>https://www.w3schools.com/howto/howto_js_get_current_window.asp</w:t>
-        </w:r>
-      </w:hyperlink>
+      <w:r>
+        <w:rPr>
+          <w:rStyle w:val="Hyperlink"/>
+          <w:lang w:val="lt-LT"/>
+        </w:rPr>
+        <w:t>https://www.w3schools.com/howto/howto_js_get_current_window.asp</w:t>
+      </w:r>
     </w:p>
     <w:p>
       <w:pPr>
@@ -21438,6 +24601,280 @@
     </w:lvl>
   </w:abstractNum>
   <w:abstractNum w:abstractNumId="29">
+    <w:lvl w:ilvl="0">
+      <w:start w:val="1"/>
+      <w:numFmt w:val="bullet"/>
+      <w:lvlText w:val=""/>
+      <w:lvlJc w:val="start"/>
+      <w:pPr>
+        <w:tabs>
+          <w:tab w:val="num" w:pos="720"/>
+        </w:tabs>
+        <w:ind w:start="720" w:hanging="360"/>
+      </w:pPr>
+      <w:rPr>
+        <w:rFonts w:ascii="Symbol" w:hAnsi="Symbol" w:cs="Symbol" w:hint="default"/>
+      </w:rPr>
+    </w:lvl>
+    <w:lvl w:ilvl="1">
+      <w:start w:val="1"/>
+      <w:numFmt w:val="bullet"/>
+      <w:lvlText w:val="◦"/>
+      <w:lvlJc w:val="start"/>
+      <w:pPr>
+        <w:tabs>
+          <w:tab w:val="num" w:pos="1080"/>
+        </w:tabs>
+        <w:ind w:start="1080" w:hanging="360"/>
+      </w:pPr>
+      <w:rPr>
+        <w:rFonts w:ascii="OpenSymbol" w:hAnsi="OpenSymbol" w:cs="OpenSymbol" w:hint="default"/>
+      </w:rPr>
+    </w:lvl>
+    <w:lvl w:ilvl="2">
+      <w:start w:val="1"/>
+      <w:numFmt w:val="bullet"/>
+      <w:lvlText w:val="▪"/>
+      <w:lvlJc w:val="start"/>
+      <w:pPr>
+        <w:tabs>
+          <w:tab w:val="num" w:pos="1440"/>
+        </w:tabs>
+        <w:ind w:start="1440" w:hanging="360"/>
+      </w:pPr>
+      <w:rPr>
+        <w:rFonts w:ascii="OpenSymbol" w:hAnsi="OpenSymbol" w:cs="OpenSymbol" w:hint="default"/>
+      </w:rPr>
+    </w:lvl>
+    <w:lvl w:ilvl="3">
+      <w:start w:val="1"/>
+      <w:numFmt w:val="bullet"/>
+      <w:lvlText w:val=""/>
+      <w:lvlJc w:val="start"/>
+      <w:pPr>
+        <w:tabs>
+          <w:tab w:val="num" w:pos="1800"/>
+        </w:tabs>
+        <w:ind w:start="1800" w:hanging="360"/>
+      </w:pPr>
+      <w:rPr>
+        <w:rFonts w:ascii="Symbol" w:hAnsi="Symbol" w:cs="Symbol" w:hint="default"/>
+      </w:rPr>
+    </w:lvl>
+    <w:lvl w:ilvl="4">
+      <w:start w:val="1"/>
+      <w:numFmt w:val="bullet"/>
+      <w:lvlText w:val="◦"/>
+      <w:lvlJc w:val="start"/>
+      <w:pPr>
+        <w:tabs>
+          <w:tab w:val="num" w:pos="2160"/>
+        </w:tabs>
+        <w:ind w:start="2160" w:hanging="360"/>
+      </w:pPr>
+      <w:rPr>
+        <w:rFonts w:ascii="OpenSymbol" w:hAnsi="OpenSymbol" w:cs="OpenSymbol" w:hint="default"/>
+      </w:rPr>
+    </w:lvl>
+    <w:lvl w:ilvl="5">
+      <w:start w:val="1"/>
+      <w:numFmt w:val="bullet"/>
+      <w:lvlText w:val="▪"/>
+      <w:lvlJc w:val="start"/>
+      <w:pPr>
+        <w:tabs>
+          <w:tab w:val="num" w:pos="2520"/>
+        </w:tabs>
+        <w:ind w:start="2520" w:hanging="360"/>
+      </w:pPr>
+      <w:rPr>
+        <w:rFonts w:ascii="OpenSymbol" w:hAnsi="OpenSymbol" w:cs="OpenSymbol" w:hint="default"/>
+      </w:rPr>
+    </w:lvl>
+    <w:lvl w:ilvl="6">
+      <w:start w:val="1"/>
+      <w:numFmt w:val="bullet"/>
+      <w:lvlText w:val=""/>
+      <w:lvlJc w:val="start"/>
+      <w:pPr>
+        <w:tabs>
+          <w:tab w:val="num" w:pos="2880"/>
+        </w:tabs>
+        <w:ind w:start="2880" w:hanging="360"/>
+      </w:pPr>
+      <w:rPr>
+        <w:rFonts w:ascii="Symbol" w:hAnsi="Symbol" w:cs="Symbol" w:hint="default"/>
+      </w:rPr>
+    </w:lvl>
+    <w:lvl w:ilvl="7">
+      <w:start w:val="1"/>
+      <w:numFmt w:val="bullet"/>
+      <w:lvlText w:val="◦"/>
+      <w:lvlJc w:val="start"/>
+      <w:pPr>
+        <w:tabs>
+          <w:tab w:val="num" w:pos="3240"/>
+        </w:tabs>
+        <w:ind w:start="3240" w:hanging="360"/>
+      </w:pPr>
+      <w:rPr>
+        <w:rFonts w:ascii="OpenSymbol" w:hAnsi="OpenSymbol" w:cs="OpenSymbol" w:hint="default"/>
+      </w:rPr>
+    </w:lvl>
+    <w:lvl w:ilvl="8">
+      <w:start w:val="1"/>
+      <w:numFmt w:val="bullet"/>
+      <w:lvlText w:val="▪"/>
+      <w:lvlJc w:val="start"/>
+      <w:pPr>
+        <w:tabs>
+          <w:tab w:val="num" w:pos="3600"/>
+        </w:tabs>
+        <w:ind w:start="3600" w:hanging="360"/>
+      </w:pPr>
+      <w:rPr>
+        <w:rFonts w:ascii="OpenSymbol" w:hAnsi="OpenSymbol" w:cs="OpenSymbol" w:hint="default"/>
+      </w:rPr>
+    </w:lvl>
+  </w:abstractNum>
+  <w:abstractNum w:abstractNumId="30">
+    <w:lvl w:ilvl="0">
+      <w:start w:val="1"/>
+      <w:numFmt w:val="bullet"/>
+      <w:lvlText w:val=""/>
+      <w:lvlJc w:val="start"/>
+      <w:pPr>
+        <w:tabs>
+          <w:tab w:val="num" w:pos="720"/>
+        </w:tabs>
+        <w:ind w:start="720" w:hanging="360"/>
+      </w:pPr>
+      <w:rPr>
+        <w:rFonts w:ascii="Symbol" w:hAnsi="Symbol" w:cs="Symbol" w:hint="default"/>
+      </w:rPr>
+    </w:lvl>
+    <w:lvl w:ilvl="1">
+      <w:start w:val="1"/>
+      <w:numFmt w:val="bullet"/>
+      <w:lvlText w:val="◦"/>
+      <w:lvlJc w:val="start"/>
+      <w:pPr>
+        <w:tabs>
+          <w:tab w:val="num" w:pos="1080"/>
+        </w:tabs>
+        <w:ind w:start="1080" w:hanging="360"/>
+      </w:pPr>
+      <w:rPr>
+        <w:rFonts w:ascii="OpenSymbol" w:hAnsi="OpenSymbol" w:cs="OpenSymbol" w:hint="default"/>
+      </w:rPr>
+    </w:lvl>
+    <w:lvl w:ilvl="2">
+      <w:start w:val="1"/>
+      <w:numFmt w:val="bullet"/>
+      <w:lvlText w:val="▪"/>
+      <w:lvlJc w:val="start"/>
+      <w:pPr>
+        <w:tabs>
+          <w:tab w:val="num" w:pos="1440"/>
+        </w:tabs>
+        <w:ind w:start="1440" w:hanging="360"/>
+      </w:pPr>
+      <w:rPr>
+        <w:rFonts w:ascii="OpenSymbol" w:hAnsi="OpenSymbol" w:cs="OpenSymbol" w:hint="default"/>
+      </w:rPr>
+    </w:lvl>
+    <w:lvl w:ilvl="3">
+      <w:start w:val="1"/>
+      <w:numFmt w:val="bullet"/>
+      <w:lvlText w:val=""/>
+      <w:lvlJc w:val="start"/>
+      <w:pPr>
+        <w:tabs>
+          <w:tab w:val="num" w:pos="1800"/>
+        </w:tabs>
+        <w:ind w:start="1800" w:hanging="360"/>
+      </w:pPr>
+      <w:rPr>
+        <w:rFonts w:ascii="Symbol" w:hAnsi="Symbol" w:cs="Symbol" w:hint="default"/>
+      </w:rPr>
+    </w:lvl>
+    <w:lvl w:ilvl="4">
+      <w:start w:val="1"/>
+      <w:numFmt w:val="bullet"/>
+      <w:lvlText w:val="◦"/>
+      <w:lvlJc w:val="start"/>
+      <w:pPr>
+        <w:tabs>
+          <w:tab w:val="num" w:pos="2160"/>
+        </w:tabs>
+        <w:ind w:start="2160" w:hanging="360"/>
+      </w:pPr>
+      <w:rPr>
+        <w:rFonts w:ascii="OpenSymbol" w:hAnsi="OpenSymbol" w:cs="OpenSymbol" w:hint="default"/>
+      </w:rPr>
+    </w:lvl>
+    <w:lvl w:ilvl="5">
+      <w:start w:val="1"/>
+      <w:numFmt w:val="bullet"/>
+      <w:lvlText w:val="▪"/>
+      <w:lvlJc w:val="start"/>
+      <w:pPr>
+        <w:tabs>
+          <w:tab w:val="num" w:pos="2520"/>
+        </w:tabs>
+        <w:ind w:start="2520" w:hanging="360"/>
+      </w:pPr>
+      <w:rPr>
+        <w:rFonts w:ascii="OpenSymbol" w:hAnsi="OpenSymbol" w:cs="OpenSymbol" w:hint="default"/>
+      </w:rPr>
+    </w:lvl>
+    <w:lvl w:ilvl="6">
+      <w:start w:val="1"/>
+      <w:numFmt w:val="bullet"/>
+      <w:lvlText w:val=""/>
+      <w:lvlJc w:val="start"/>
+      <w:pPr>
+        <w:tabs>
+          <w:tab w:val="num" w:pos="2880"/>
+        </w:tabs>
+        <w:ind w:start="2880" w:hanging="360"/>
+      </w:pPr>
+      <w:rPr>
+        <w:rFonts w:ascii="Symbol" w:hAnsi="Symbol" w:cs="Symbol" w:hint="default"/>
+      </w:rPr>
+    </w:lvl>
+    <w:lvl w:ilvl="7">
+      <w:start w:val="1"/>
+      <w:numFmt w:val="bullet"/>
+      <w:lvlText w:val="◦"/>
+      <w:lvlJc w:val="start"/>
+      <w:pPr>
+        <w:tabs>
+          <w:tab w:val="num" w:pos="3240"/>
+        </w:tabs>
+        <w:ind w:start="3240" w:hanging="360"/>
+      </w:pPr>
+      <w:rPr>
+        <w:rFonts w:ascii="OpenSymbol" w:hAnsi="OpenSymbol" w:cs="OpenSymbol" w:hint="default"/>
+      </w:rPr>
+    </w:lvl>
+    <w:lvl w:ilvl="8">
+      <w:start w:val="1"/>
+      <w:numFmt w:val="bullet"/>
+      <w:lvlText w:val="▪"/>
+      <w:lvlJc w:val="start"/>
+      <w:pPr>
+        <w:tabs>
+          <w:tab w:val="num" w:pos="3600"/>
+        </w:tabs>
+        <w:ind w:start="3600" w:hanging="360"/>
+      </w:pPr>
+      <w:rPr>
+        <w:rFonts w:ascii="OpenSymbol" w:hAnsi="OpenSymbol" w:cs="OpenSymbol" w:hint="default"/>
+      </w:rPr>
+    </w:lvl>
+  </w:abstractNum>
+  <w:abstractNum w:abstractNumId="31">
     <w:lvl w:ilvl="0">
       <w:start w:val="1"/>
       <w:numFmt w:val="none"/>
@@ -21642,6 +25079,12 @@
   </w:num>
   <w:num w:numId="29">
     <w:abstractNumId w:val="29"/>
+  </w:num>
+  <w:num w:numId="30">
+    <w:abstractNumId w:val="30"/>
+  </w:num>
+  <w:num w:numId="31">
+    <w:abstractNumId w:val="31"/>
   </w:num>
 </w:numbering>
 </file>

</xml_diff>